<commit_message>
Creating new projects will load the correct model file
</commit_message>
<xml_diff>
--- a/Documentation/Manual.docx
+++ b/Documentation/Manual.docx
@@ -568,8 +568,6 @@
           <w:cols w:space="720"/>
         </w:sectPr>
       </w:pPr>
-      <w:bookmarkStart w:id="0" w:name="_GoBack"/>
-      <w:bookmarkEnd w:id="0"/>
     </w:p>
     <w:p>
       <w:pPr>
@@ -615,17 +613,10 @@
     <w:p/>
     <w:p>
       <w:pPr>
-        <w:jc w:val="right"/>
-        <w:rPr>
-          <w:u w:val="single"/>
-        </w:rPr>
-      </w:pPr>
-      <w:r>
-        <w:rPr>
-          <w:u w:val="single"/>
-        </w:rPr>
-        <w:t>Page #</w:t>
-      </w:r>
+        <w:tabs>
+          <w:tab w:val="left" w:pos="540"/>
+        </w:tabs>
+      </w:pPr>
     </w:p>
     <w:p>
       <w:pPr>
@@ -642,65 +633,53 @@
         </w:rPr>
       </w:pPr>
       <w:r>
-        <w:rPr>
+        <w:fldChar w:fldCharType="begin"/>
+      </w:r>
+      <w:r>
+        <w:instrText xml:space="preserve"> TOC  \* MERGEFORMAT </w:instrText>
+      </w:r>
+      <w:r>
+        <w:fldChar w:fldCharType="separate"/>
+      </w:r>
+      <w:r>
+        <w:rPr>
+          <w:noProof/>
+        </w:rPr>
+        <w:t>1.0</w:t>
+      </w:r>
+      <w:r>
+        <w:rPr>
+          <w:rFonts w:asciiTheme="minorHAnsi" w:eastAsiaTheme="minorEastAsia" w:hAnsiTheme="minorHAnsi" w:cstheme="minorBidi"/>
           <w:b w:val="0"/>
           <w:i w:val="0"/>
+          <w:noProof/>
+          <w:szCs w:val="22"/>
+        </w:rPr>
+        <w:tab/>
+      </w:r>
+      <w:r>
+        <w:rPr>
+          <w:noProof/>
+        </w:rPr>
+        <w:t>GENERAL INFORMATION</w:t>
+      </w:r>
+      <w:r>
+        <w:rPr>
+          <w:noProof/>
+        </w:rPr>
+        <w:tab/>
+      </w:r>
+      <w:r>
+        <w:rPr>
+          <w:noProof/>
         </w:rPr>
         <w:fldChar w:fldCharType="begin"/>
       </w:r>
       <w:r>
         <w:rPr>
-          <w:b w:val="0"/>
-          <w:i w:val="0"/>
-        </w:rPr>
-        <w:instrText xml:space="preserve"> TOC \o "1-3" </w:instrText>
-      </w:r>
-      <w:r>
-        <w:rPr>
-          <w:b w:val="0"/>
-          <w:i w:val="0"/>
-        </w:rPr>
-        <w:fldChar w:fldCharType="separate"/>
-      </w:r>
-      <w:r>
-        <w:rPr>
-          <w:noProof/>
-        </w:rPr>
-        <w:t>1.0</w:t>
-      </w:r>
-      <w:r>
-        <w:rPr>
-          <w:rFonts w:asciiTheme="minorHAnsi" w:eastAsiaTheme="minorEastAsia" w:hAnsiTheme="minorHAnsi" w:cstheme="minorBidi"/>
-          <w:b w:val="0"/>
-          <w:i w:val="0"/>
-          <w:noProof/>
-          <w:szCs w:val="22"/>
-        </w:rPr>
-        <w:tab/>
-      </w:r>
-      <w:r>
-        <w:rPr>
-          <w:noProof/>
-        </w:rPr>
-        <w:t>GENERAL INFORMATION</w:t>
-      </w:r>
-      <w:r>
-        <w:rPr>
-          <w:noProof/>
-        </w:rPr>
-        <w:tab/>
-      </w:r>
-      <w:r>
-        <w:rPr>
-          <w:noProof/>
-        </w:rPr>
-        <w:fldChar w:fldCharType="begin"/>
-      </w:r>
-      <w:r>
-        <w:rPr>
-          <w:noProof/>
-        </w:rPr>
-        <w:instrText xml:space="preserve"> PAGEREF _Toc229551819 \h </w:instrText>
+          <w:noProof/>
+        </w:rPr>
+        <w:instrText xml:space="preserve"> PAGEREF _Toc532474116 \h </w:instrText>
       </w:r>
       <w:r>
         <w:rPr>
@@ -776,7 +755,7 @@
         <w:rPr>
           <w:noProof/>
         </w:rPr>
-        <w:instrText xml:space="preserve"> PAGEREF _Toc229551820 \h </w:instrText>
+        <w:instrText xml:space="preserve"> PAGEREF _Toc532474117 \h </w:instrText>
       </w:r>
       <w:r>
         <w:rPr>
@@ -834,7 +813,7 @@
         <w:rPr>
           <w:noProof/>
         </w:rPr>
-        <w:t>Acronyms and Abbreviations</w:t>
+        <w:t>Import Sources</w:t>
       </w:r>
       <w:r>
         <w:rPr>
@@ -852,7 +831,159 @@
         <w:rPr>
           <w:noProof/>
         </w:rPr>
-        <w:instrText xml:space="preserve"> PAGEREF _Toc229551821 \h </w:instrText>
+        <w:instrText xml:space="preserve"> PAGEREF _Toc532474118 \h </w:instrText>
+      </w:r>
+      <w:r>
+        <w:rPr>
+          <w:noProof/>
+        </w:rPr>
+      </w:r>
+      <w:r>
+        <w:rPr>
+          <w:noProof/>
+        </w:rPr>
+        <w:fldChar w:fldCharType="separate"/>
+      </w:r>
+      <w:r>
+        <w:rPr>
+          <w:noProof/>
+        </w:rPr>
+        <w:t>1-1</w:t>
+      </w:r>
+      <w:r>
+        <w:rPr>
+          <w:noProof/>
+        </w:rPr>
+        <w:fldChar w:fldCharType="end"/>
+      </w:r>
+    </w:p>
+    <w:p>
+      <w:pPr>
+        <w:pStyle w:val="TOC2"/>
+        <w:tabs>
+          <w:tab w:val="left" w:pos="960"/>
+        </w:tabs>
+        <w:rPr>
+          <w:rFonts w:asciiTheme="minorHAnsi" w:eastAsiaTheme="minorEastAsia" w:hAnsiTheme="minorHAnsi" w:cstheme="minorBidi"/>
+          <w:b w:val="0"/>
+          <w:noProof/>
+          <w:szCs w:val="22"/>
+        </w:rPr>
+      </w:pPr>
+      <w:r>
+        <w:rPr>
+          <w:noProof/>
+        </w:rPr>
+        <w:t>1.3</w:t>
+      </w:r>
+      <w:r>
+        <w:rPr>
+          <w:rFonts w:asciiTheme="minorHAnsi" w:eastAsiaTheme="minorEastAsia" w:hAnsiTheme="minorHAnsi" w:cstheme="minorBidi"/>
+          <w:b w:val="0"/>
+          <w:noProof/>
+          <w:szCs w:val="22"/>
+        </w:rPr>
+        <w:tab/>
+      </w:r>
+      <w:r>
+        <w:rPr>
+          <w:noProof/>
+        </w:rPr>
+        <w:t>Data Layers</w:t>
+      </w:r>
+      <w:r>
+        <w:rPr>
+          <w:noProof/>
+        </w:rPr>
+        <w:tab/>
+      </w:r>
+      <w:r>
+        <w:rPr>
+          <w:noProof/>
+        </w:rPr>
+        <w:fldChar w:fldCharType="begin"/>
+      </w:r>
+      <w:r>
+        <w:rPr>
+          <w:noProof/>
+        </w:rPr>
+        <w:instrText xml:space="preserve"> PAGEREF _Toc532474119 \h </w:instrText>
+      </w:r>
+      <w:r>
+        <w:rPr>
+          <w:noProof/>
+        </w:rPr>
+      </w:r>
+      <w:r>
+        <w:rPr>
+          <w:noProof/>
+        </w:rPr>
+        <w:fldChar w:fldCharType="separate"/>
+      </w:r>
+      <w:r>
+        <w:rPr>
+          <w:noProof/>
+        </w:rPr>
+        <w:t>1-1</w:t>
+      </w:r>
+      <w:r>
+        <w:rPr>
+          <w:noProof/>
+        </w:rPr>
+        <w:fldChar w:fldCharType="end"/>
+      </w:r>
+    </w:p>
+    <w:p>
+      <w:pPr>
+        <w:pStyle w:val="TOC2"/>
+        <w:tabs>
+          <w:tab w:val="left" w:pos="960"/>
+        </w:tabs>
+        <w:rPr>
+          <w:rFonts w:asciiTheme="minorHAnsi" w:eastAsiaTheme="minorEastAsia" w:hAnsiTheme="minorHAnsi" w:cstheme="minorBidi"/>
+          <w:b w:val="0"/>
+          <w:noProof/>
+          <w:szCs w:val="22"/>
+        </w:rPr>
+      </w:pPr>
+      <w:r>
+        <w:rPr>
+          <w:noProof/>
+        </w:rPr>
+        <w:t>1.4</w:t>
+      </w:r>
+      <w:r>
+        <w:rPr>
+          <w:rFonts w:asciiTheme="minorHAnsi" w:eastAsiaTheme="minorEastAsia" w:hAnsiTheme="minorHAnsi" w:cstheme="minorBidi"/>
+          <w:b w:val="0"/>
+          <w:noProof/>
+          <w:szCs w:val="22"/>
+        </w:rPr>
+        <w:tab/>
+      </w:r>
+      <w:r>
+        <w:rPr>
+          <w:noProof/>
+        </w:rPr>
+        <w:t>Supported Database Drivers</w:t>
+      </w:r>
+      <w:r>
+        <w:rPr>
+          <w:noProof/>
+        </w:rPr>
+        <w:tab/>
+      </w:r>
+      <w:r>
+        <w:rPr>
+          <w:noProof/>
+        </w:rPr>
+        <w:fldChar w:fldCharType="begin"/>
+      </w:r>
+      <w:r>
+        <w:rPr>
+          <w:noProof/>
+        </w:rPr>
+        <w:instrText xml:space="preserve"> PAGEREF _Toc532474120 \h </w:instrText>
       </w:r>
       <w:r>
         <w:rPr>
@@ -930,7 +1061,7 @@
         <w:rPr>
           <w:noProof/>
         </w:rPr>
-        <w:instrText xml:space="preserve"> PAGEREF _Toc229551822 \h </w:instrText>
+        <w:instrText xml:space="preserve"> PAGEREF _Toc532474121 \h </w:instrText>
       </w:r>
       <w:r>
         <w:rPr>
@@ -1006,7 +1137,7 @@
         <w:rPr>
           <w:noProof/>
         </w:rPr>
-        <w:instrText xml:space="preserve"> PAGEREF _Toc229551823 \h </w:instrText>
+        <w:instrText xml:space="preserve"> PAGEREF _Toc532474122 \h </w:instrText>
       </w:r>
       <w:r>
         <w:rPr>
@@ -1082,7 +1213,7 @@
         <w:rPr>
           <w:noProof/>
         </w:rPr>
-        <w:instrText xml:space="preserve"> PAGEREF _Toc229551824 \h </w:instrText>
+        <w:instrText xml:space="preserve"> PAGEREF _Toc532474123 \h </w:instrText>
       </w:r>
       <w:r>
         <w:rPr>
@@ -1160,7 +1291,7 @@
         <w:rPr>
           <w:noProof/>
         </w:rPr>
-        <w:instrText xml:space="preserve"> PAGEREF _Toc229551825 \h </w:instrText>
+        <w:instrText xml:space="preserve"> PAGEREF _Toc532474124 \h </w:instrText>
       </w:r>
       <w:r>
         <w:rPr>
@@ -1236,7 +1367,7 @@
         <w:rPr>
           <w:noProof/>
         </w:rPr>
-        <w:instrText xml:space="preserve"> PAGEREF _Toc229551826 \h </w:instrText>
+        <w:instrText xml:space="preserve"> PAGEREF _Toc532474125 \h </w:instrText>
       </w:r>
       <w:r>
         <w:rPr>
@@ -1312,7 +1443,7 @@
         <w:rPr>
           <w:noProof/>
         </w:rPr>
-        <w:instrText xml:space="preserve"> PAGEREF _Toc229551827 \h </w:instrText>
+        <w:instrText xml:space="preserve"> PAGEREF _Toc532474126 \h </w:instrText>
       </w:r>
       <w:r>
         <w:rPr>
@@ -1344,7 +1475,6 @@
         <w:tabs>
           <w:tab w:val="left" w:pos="960"/>
         </w:tabs>
-        <w:spacing w:before="0"/>
         <w:rPr>
           <w:rFonts w:asciiTheme="minorHAnsi" w:eastAsiaTheme="minorEastAsia" w:hAnsiTheme="minorHAnsi" w:cstheme="minorBidi"/>
           <w:b w:val="0"/>
@@ -1389,7 +1519,7 @@
         <w:rPr>
           <w:noProof/>
         </w:rPr>
-        <w:instrText xml:space="preserve"> PAGEREF _Toc229551828 \h </w:instrText>
+        <w:instrText xml:space="preserve"> PAGEREF _Toc532474127 \h </w:instrText>
       </w:r>
       <w:r>
         <w:rPr>
@@ -1407,6 +1537,136 @@
           <w:noProof/>
         </w:rPr>
         <w:t>3-4</w:t>
+      </w:r>
+      <w:r>
+        <w:rPr>
+          <w:noProof/>
+        </w:rPr>
+        <w:fldChar w:fldCharType="end"/>
+      </w:r>
+    </w:p>
+    <w:p>
+      <w:pPr>
+        <w:pStyle w:val="TOC2"/>
+        <w:rPr>
+          <w:rFonts w:asciiTheme="minorHAnsi" w:eastAsiaTheme="minorEastAsia" w:hAnsiTheme="minorHAnsi" w:cstheme="minorBidi"/>
+          <w:b w:val="0"/>
+          <w:noProof/>
+          <w:szCs w:val="22"/>
+        </w:rPr>
+      </w:pPr>
+      <w:r>
+        <w:rPr>
+          <w:rFonts w:ascii="Courier New" w:hAnsi="Courier New" w:cs="Courier New"/>
+          <w:b w:val="0"/>
+          <w:noProof/>
+        </w:rPr>
+        <w:t xml:space="preserve">CREATE TABLE `DSS_MAIN`.`student_information` (`DawgTag` INT (9) NOT NULL, `SSN` VARCHAR (11) NOT NULL, `FirstName` CHAR (50), `MiddleInitial` CHAR (2), `LastName` CHAR (50), `Birthdate` VARCHAR (10), `Sex` VARCHAR (6), `Ethnicity` VARCHAR (15), `Status` VARCHAR (13), `MaritalStatus` VARCHAR (9), `Class` VARCHAR (9), `HousingAssistance` VARCHAR (5), `Major` VARCHAR (50), `LocalAddress` VARCHAR (50), `LocalCity` VARCHAR (50), `LocalState` VARCHAR (15), `LocalZip` VARCHAR (10), `LocalPhone` VARCHAR (14), `CellPhone` VARCHAR (14), `HomeAddress` VARCHAR (50), `HomeCity` VARCHAR (50), </w:t>
+      </w:r>
+      <w:bookmarkStart w:id="0" w:name="_GoBack"/>
+      <w:bookmarkEnd w:id="0"/>
+      <w:r>
+        <w:rPr>
+          <w:rFonts w:ascii="Courier New" w:hAnsi="Courier New" w:cs="Courier New"/>
+          <w:b w:val="0"/>
+          <w:noProof/>
+        </w:rPr>
+        <w:t>`HomeState` VARCHAR (15), `HomeZip` VARCHAR (10), `HomePhone` VARCHAR (14), `EmailAddress` VARCHAR (50), `TextConversion` VARCHAR (3), `Wheelchair` VARCHAR (3), `War` VARCHAR (15), `Military` VARCHAR (3), `DHSAffiliation` VARCHAR (3), `DSSWorker` VARCHAR (50), `PrimaryCode` VARCHAR (50), `PrimaryDisability` VARCHAR (100), `SecondaryDisability` VARCHAR (100), `SummerService` VARCHAR (512), `FallService` VARCHAR (512), `SpringService` VARCHAR (512), `FiscalYearService` VARCHAR (512), `Disabled` VARCHAR (3), `CaseStatus` VARCHAR (6), `CaseNotes` LONGTEXT, PRIMARY KEY(`DawgTag`), UNIQUE(`DawgTag`)) TYPE = InnoDB;</w:t>
+      </w:r>
+      <w:r>
+        <w:rPr>
+          <w:noProof/>
+        </w:rPr>
+        <w:tab/>
+      </w:r>
+      <w:r>
+        <w:rPr>
+          <w:noProof/>
+        </w:rPr>
+        <w:fldChar w:fldCharType="begin"/>
+      </w:r>
+      <w:r>
+        <w:rPr>
+          <w:noProof/>
+        </w:rPr>
+        <w:instrText xml:space="preserve"> PAGEREF _Toc532474128 \h </w:instrText>
+      </w:r>
+      <w:r>
+        <w:rPr>
+          <w:noProof/>
+        </w:rPr>
+      </w:r>
+      <w:r>
+        <w:rPr>
+          <w:noProof/>
+        </w:rPr>
+        <w:fldChar w:fldCharType="separate"/>
+      </w:r>
+      <w:r>
+        <w:rPr>
+          <w:noProof/>
+        </w:rPr>
+        <w:t>3-5</w:t>
+      </w:r>
+      <w:r>
+        <w:rPr>
+          <w:noProof/>
+        </w:rPr>
+        <w:fldChar w:fldCharType="end"/>
+      </w:r>
+    </w:p>
+    <w:p>
+      <w:pPr>
+        <w:pStyle w:val="TOC2"/>
+        <w:rPr>
+          <w:rFonts w:asciiTheme="minorHAnsi" w:eastAsiaTheme="minorEastAsia" w:hAnsiTheme="minorHAnsi" w:cstheme="minorBidi"/>
+          <w:b w:val="0"/>
+          <w:noProof/>
+          <w:szCs w:val="22"/>
+        </w:rPr>
+      </w:pPr>
+      <w:r>
+        <w:rPr>
+          <w:rFonts w:ascii="Courier New" w:hAnsi="Courier New" w:cs="Courier New"/>
+          <w:b w:val="0"/>
+          <w:noProof/>
+        </w:rPr>
+        <w:t>CREATE TABLE `DSS_MAIN`.`equipment` (`DawgTag` INT (9) NOT NULL, `EquipmentName` VARCHAR (256), `SIUCNumber` INT (10) UNSIGNED, `DateLoaned` VARCHAR (10), `DateDue` VARCHAR (10), `DateReturned` VARCHAR (10), `Notes` VARCHAR (128), `ID` VARCHAR (25) NOT NULL, PRIMARY KEY(`ID`), UNIQUE(`DawgTag`,`ID`)) TYPE = InnoDB;</w:t>
+      </w:r>
+      <w:r>
+        <w:rPr>
+          <w:noProof/>
+        </w:rPr>
+        <w:tab/>
+      </w:r>
+      <w:r>
+        <w:rPr>
+          <w:noProof/>
+        </w:rPr>
+        <w:fldChar w:fldCharType="begin"/>
+      </w:r>
+      <w:r>
+        <w:rPr>
+          <w:noProof/>
+        </w:rPr>
+        <w:instrText xml:space="preserve"> PAGEREF _Toc532474129 \h </w:instrText>
+      </w:r>
+      <w:r>
+        <w:rPr>
+          <w:noProof/>
+        </w:rPr>
+      </w:r>
+      <w:r>
+        <w:rPr>
+          <w:noProof/>
+        </w:rPr>
+        <w:fldChar w:fldCharType="separate"/>
+      </w:r>
+      <w:r>
+        <w:rPr>
+          <w:noProof/>
+        </w:rPr>
+        <w:t>3-5</w:t>
       </w:r>
       <w:r>
         <w:rPr>
@@ -1465,7 +1725,7 @@
         <w:rPr>
           <w:noProof/>
         </w:rPr>
-        <w:instrText xml:space="preserve"> PAGEREF _Toc229551831 \h </w:instrText>
+        <w:instrText xml:space="preserve"> PAGEREF _Toc532474130 \h </w:instrText>
       </w:r>
       <w:r>
         <w:rPr>
@@ -1493,26 +1753,30 @@
     </w:p>
     <w:p>
       <w:pPr>
-        <w:pStyle w:val="NoSpacing"/>
+        <w:pStyle w:val="TOC1"/>
+        <w:tabs>
+          <w:tab w:val="left" w:pos="720"/>
+        </w:tabs>
         <w:rPr>
           <w:rFonts w:asciiTheme="minorHAnsi" w:eastAsiaTheme="minorEastAsia" w:hAnsiTheme="minorHAnsi" w:cstheme="minorBidi"/>
-          <w:b/>
-          <w:i/>
-          <w:noProof/>
-          <w:szCs w:val="22"/>
-        </w:rPr>
-      </w:pPr>
-      <w:r>
-        <w:rPr>
-          <w:noProof/>
-        </w:rPr>
+          <w:b w:val="0"/>
+          <w:i w:val="0"/>
+          <w:noProof/>
+          <w:szCs w:val="22"/>
+        </w:rPr>
+      </w:pPr>
+      <w:r>
+        <w:rPr>
+          <w:noProof/>
+        </w:rPr>
+        <w:lastRenderedPageBreak/>
         <w:t>4.0</w:t>
       </w:r>
       <w:r>
         <w:rPr>
           <w:rFonts w:asciiTheme="minorHAnsi" w:eastAsiaTheme="minorEastAsia" w:hAnsiTheme="minorHAnsi" w:cstheme="minorBidi"/>
-          <w:b/>
-          <w:i/>
+          <w:b w:val="0"/>
+          <w:i w:val="0"/>
           <w:noProof/>
           <w:szCs w:val="22"/>
         </w:rPr>
@@ -1540,7 +1804,7 @@
         <w:rPr>
           <w:noProof/>
         </w:rPr>
-        <w:instrText xml:space="preserve"> PAGEREF _Toc229551832 \h </w:instrText>
+        <w:instrText xml:space="preserve"> PAGEREF _Toc532474131 \h </w:instrText>
       </w:r>
       <w:r>
         <w:rPr>
@@ -1616,7 +1880,7 @@
         <w:rPr>
           <w:noProof/>
         </w:rPr>
-        <w:instrText xml:space="preserve"> PAGEREF _Toc229551833 \h </w:instrText>
+        <w:instrText xml:space="preserve"> PAGEREF _Toc532474132 \h </w:instrText>
       </w:r>
       <w:r>
         <w:rPr>
@@ -1692,7 +1956,7 @@
         <w:rPr>
           <w:noProof/>
         </w:rPr>
-        <w:instrText xml:space="preserve"> PAGEREF _Toc229551834 \h </w:instrText>
+        <w:instrText xml:space="preserve"> PAGEREF _Toc532474133 \h </w:instrText>
       </w:r>
       <w:r>
         <w:rPr>
@@ -1768,7 +2032,7 @@
         <w:rPr>
           <w:noProof/>
         </w:rPr>
-        <w:instrText xml:space="preserve"> PAGEREF _Toc229551835 \h </w:instrText>
+        <w:instrText xml:space="preserve"> PAGEREF _Toc532474134 \h </w:instrText>
       </w:r>
       <w:r>
         <w:rPr>
@@ -1844,7 +2108,7 @@
         <w:rPr>
           <w:noProof/>
         </w:rPr>
-        <w:instrText xml:space="preserve"> PAGEREF _Toc229551836 \h </w:instrText>
+        <w:instrText xml:space="preserve"> PAGEREF _Toc532474135 \h </w:instrText>
       </w:r>
       <w:r>
         <w:rPr>
@@ -1920,7 +2184,7 @@
         <w:rPr>
           <w:noProof/>
         </w:rPr>
-        <w:instrText xml:space="preserve"> PAGEREF _Toc229551837 \h </w:instrText>
+        <w:instrText xml:space="preserve"> PAGEREF _Toc532474136 \h </w:instrText>
       </w:r>
       <w:r>
         <w:rPr>
@@ -1996,7 +2260,7 @@
         <w:rPr>
           <w:noProof/>
         </w:rPr>
-        <w:instrText xml:space="preserve"> PAGEREF _Toc229551838 \h </w:instrText>
+        <w:instrText xml:space="preserve"> PAGEREF _Toc532474137 \h </w:instrText>
       </w:r>
       <w:r>
         <w:rPr>
@@ -2072,7 +2336,7 @@
         <w:rPr>
           <w:noProof/>
         </w:rPr>
-        <w:instrText xml:space="preserve"> PAGEREF _Toc229551839 \h </w:instrText>
+        <w:instrText xml:space="preserve"> PAGEREF _Toc532474138 \h </w:instrText>
       </w:r>
       <w:r>
         <w:rPr>
@@ -2148,7 +2412,7 @@
         <w:rPr>
           <w:noProof/>
         </w:rPr>
-        <w:instrText xml:space="preserve"> PAGEREF _Toc229551840 \h </w:instrText>
+        <w:instrText xml:space="preserve"> PAGEREF _Toc532474139 \h </w:instrText>
       </w:r>
       <w:r>
         <w:rPr>
@@ -2224,7 +2488,7 @@
         <w:rPr>
           <w:noProof/>
         </w:rPr>
-        <w:instrText xml:space="preserve"> PAGEREF _Toc229551841 \h </w:instrText>
+        <w:instrText xml:space="preserve"> PAGEREF _Toc532474140 \h </w:instrText>
       </w:r>
       <w:r>
         <w:rPr>
@@ -2300,7 +2564,7 @@
         <w:rPr>
           <w:noProof/>
         </w:rPr>
-        <w:instrText xml:space="preserve"> PAGEREF _Toc229551842 \h </w:instrText>
+        <w:instrText xml:space="preserve"> PAGEREF _Toc532474141 \h </w:instrText>
       </w:r>
       <w:r>
         <w:rPr>
@@ -2376,7 +2640,7 @@
         <w:rPr>
           <w:noProof/>
         </w:rPr>
-        <w:instrText xml:space="preserve"> PAGEREF _Toc229551843 \h </w:instrText>
+        <w:instrText xml:space="preserve"> PAGEREF _Toc532474142 \h </w:instrText>
       </w:r>
       <w:r>
         <w:rPr>
@@ -2452,7 +2716,7 @@
         <w:rPr>
           <w:noProof/>
         </w:rPr>
-        <w:instrText xml:space="preserve"> PAGEREF _Toc229551844 \h </w:instrText>
+        <w:instrText xml:space="preserve"> PAGEREF _Toc532474143 \h </w:instrText>
       </w:r>
       <w:r>
         <w:rPr>
@@ -2528,7 +2792,7 @@
         <w:rPr>
           <w:noProof/>
         </w:rPr>
-        <w:instrText xml:space="preserve"> PAGEREF _Toc229551845 \h </w:instrText>
+        <w:instrText xml:space="preserve"> PAGEREF _Toc532474144 \h </w:instrText>
       </w:r>
       <w:r>
         <w:rPr>
@@ -2604,7 +2868,7 @@
         <w:rPr>
           <w:noProof/>
         </w:rPr>
-        <w:instrText xml:space="preserve"> PAGEREF _Toc229551846 \h </w:instrText>
+        <w:instrText xml:space="preserve"> PAGEREF _Toc532474145 \h </w:instrText>
       </w:r>
       <w:r>
         <w:rPr>
@@ -2680,7 +2944,7 @@
         <w:rPr>
           <w:noProof/>
         </w:rPr>
-        <w:instrText xml:space="preserve"> PAGEREF _Toc229551847 \h </w:instrText>
+        <w:instrText xml:space="preserve"> PAGEREF _Toc532474146 \h </w:instrText>
       </w:r>
       <w:r>
         <w:rPr>
@@ -2756,7 +3020,7 @@
         <w:rPr>
           <w:noProof/>
         </w:rPr>
-        <w:instrText xml:space="preserve"> PAGEREF _Toc229551848 \h </w:instrText>
+        <w:instrText xml:space="preserve"> PAGEREF _Toc532474147 \h </w:instrText>
       </w:r>
       <w:r>
         <w:rPr>
@@ -2832,7 +3096,7 @@
         <w:rPr>
           <w:noProof/>
         </w:rPr>
-        <w:instrText xml:space="preserve"> PAGEREF _Toc229551849 \h </w:instrText>
+        <w:instrText xml:space="preserve"> PAGEREF _Toc532474148 \h </w:instrText>
       </w:r>
       <w:r>
         <w:rPr>
@@ -2908,7 +3172,7 @@
         <w:rPr>
           <w:noProof/>
         </w:rPr>
-        <w:instrText xml:space="preserve"> PAGEREF _Toc229551850 \h </w:instrText>
+        <w:instrText xml:space="preserve"> PAGEREF _Toc532474149 \h </w:instrText>
       </w:r>
       <w:r>
         <w:rPr>
@@ -2984,7 +3248,7 @@
         <w:rPr>
           <w:noProof/>
         </w:rPr>
-        <w:instrText xml:space="preserve"> PAGEREF _Toc229551851 \h </w:instrText>
+        <w:instrText xml:space="preserve"> PAGEREF _Toc532474150 \h </w:instrText>
       </w:r>
       <w:r>
         <w:rPr>
@@ -3060,7 +3324,7 @@
         <w:rPr>
           <w:noProof/>
         </w:rPr>
-        <w:instrText xml:space="preserve"> PAGEREF _Toc229551852 \h </w:instrText>
+        <w:instrText xml:space="preserve"> PAGEREF _Toc532474151 \h </w:instrText>
       </w:r>
       <w:r>
         <w:rPr>
@@ -3138,7 +3402,7 @@
         <w:rPr>
           <w:noProof/>
         </w:rPr>
-        <w:instrText xml:space="preserve"> PAGEREF _Toc229551853 \h </w:instrText>
+        <w:instrText xml:space="preserve"> PAGEREF _Toc532474152 \h </w:instrText>
       </w:r>
       <w:r>
         <w:rPr>
@@ -3214,7 +3478,7 @@
         <w:rPr>
           <w:noProof/>
         </w:rPr>
-        <w:instrText xml:space="preserve"> PAGEREF _Toc229551854 \h </w:instrText>
+        <w:instrText xml:space="preserve"> PAGEREF _Toc532474153 \h </w:instrText>
       </w:r>
       <w:r>
         <w:rPr>
@@ -3290,7 +3554,65 @@
         <w:rPr>
           <w:noProof/>
         </w:rPr>
-        <w:instrText xml:space="preserve"> PAGEREF _Toc229551855 \h </w:instrText>
+        <w:instrText xml:space="preserve"> PAGEREF _Toc532474154 \h </w:instrText>
+      </w:r>
+      <w:r>
+        <w:rPr>
+          <w:noProof/>
+        </w:rPr>
+      </w:r>
+      <w:r>
+        <w:rPr>
+          <w:noProof/>
+        </w:rPr>
+        <w:fldChar w:fldCharType="separate"/>
+      </w:r>
+      <w:r>
+        <w:rPr>
+          <w:noProof/>
+        </w:rPr>
+        <w:t>5-1</w:t>
+      </w:r>
+      <w:r>
+        <w:rPr>
+          <w:noProof/>
+        </w:rPr>
+        <w:fldChar w:fldCharType="end"/>
+      </w:r>
+    </w:p>
+    <w:p>
+      <w:pPr>
+        <w:pStyle w:val="TOC3"/>
+        <w:rPr>
+          <w:rFonts w:asciiTheme="minorHAnsi" w:eastAsiaTheme="minorEastAsia" w:hAnsiTheme="minorHAnsi" w:cstheme="minorBidi"/>
+          <w:noProof/>
+          <w:sz w:val="22"/>
+          <w:szCs w:val="22"/>
+        </w:rPr>
+      </w:pPr>
+      <w:r>
+        <w:rPr>
+          <w:noProof/>
+        </w:rPr>
+        <w:t>This function converts the Access records to the new MySQL database format. Depending on the amount of records and speed of the computer, this can take several minutes. To assure that the program has not locked up, a progress bar has been implemented to show function progress.</w:t>
+      </w:r>
+      <w:r>
+        <w:rPr>
+          <w:noProof/>
+        </w:rPr>
+        <w:tab/>
+      </w:r>
+      <w:r>
+        <w:rPr>
+          <w:noProof/>
+        </w:rPr>
+        <w:fldChar w:fldCharType="begin"/>
+      </w:r>
+      <w:r>
+        <w:rPr>
+          <w:noProof/>
+        </w:rPr>
+        <w:instrText xml:space="preserve"> PAGEREF _Toc532474155 \h </w:instrText>
       </w:r>
       <w:r>
         <w:rPr>
@@ -3366,7 +3688,65 @@
         <w:rPr>
           <w:noProof/>
         </w:rPr>
-        <w:instrText xml:space="preserve"> PAGEREF _Toc229551857 \h </w:instrText>
+        <w:instrText xml:space="preserve"> PAGEREF _Toc532474156 \h </w:instrText>
+      </w:r>
+      <w:r>
+        <w:rPr>
+          <w:noProof/>
+        </w:rPr>
+      </w:r>
+      <w:r>
+        <w:rPr>
+          <w:noProof/>
+        </w:rPr>
+        <w:fldChar w:fldCharType="separate"/>
+      </w:r>
+      <w:r>
+        <w:rPr>
+          <w:noProof/>
+        </w:rPr>
+        <w:t>5-1</w:t>
+      </w:r>
+      <w:r>
+        <w:rPr>
+          <w:noProof/>
+        </w:rPr>
+        <w:fldChar w:fldCharType="end"/>
+      </w:r>
+    </w:p>
+    <w:p>
+      <w:pPr>
+        <w:pStyle w:val="TOC3"/>
+        <w:rPr>
+          <w:rFonts w:asciiTheme="minorHAnsi" w:eastAsiaTheme="minorEastAsia" w:hAnsiTheme="minorHAnsi" w:cstheme="minorBidi"/>
+          <w:noProof/>
+          <w:sz w:val="22"/>
+          <w:szCs w:val="22"/>
+        </w:rPr>
+      </w:pPr>
+      <w:r>
+        <w:rPr>
+          <w:noProof/>
+        </w:rPr>
+        <w:t>This function should be run after the completion of the convert function. It creates a Notepad text file in the grandparent directory of the conversion application that lists the DawgTag numbers of all student records and equipment records that contain data formats which the conversion application could not convert easily.</w:t>
+      </w:r>
+      <w:r>
+        <w:rPr>
+          <w:noProof/>
+        </w:rPr>
+        <w:tab/>
+      </w:r>
+      <w:r>
+        <w:rPr>
+          <w:noProof/>
+        </w:rPr>
+        <w:fldChar w:fldCharType="begin"/>
+      </w:r>
+      <w:r>
+        <w:rPr>
+          <w:noProof/>
+        </w:rPr>
+        <w:instrText xml:space="preserve"> PAGEREF _Toc532474157 \h </w:instrText>
       </w:r>
       <w:r>
         <w:rPr>
@@ -3442,7 +3822,65 @@
         <w:rPr>
           <w:noProof/>
         </w:rPr>
-        <w:instrText xml:space="preserve"> PAGEREF _Toc229551859 \h </w:instrText>
+        <w:instrText xml:space="preserve"> PAGEREF _Toc532474158 \h </w:instrText>
+      </w:r>
+      <w:r>
+        <w:rPr>
+          <w:noProof/>
+        </w:rPr>
+      </w:r>
+      <w:r>
+        <w:rPr>
+          <w:noProof/>
+        </w:rPr>
+        <w:fldChar w:fldCharType="separate"/>
+      </w:r>
+      <w:r>
+        <w:rPr>
+          <w:noProof/>
+        </w:rPr>
+        <w:t>5-1</w:t>
+      </w:r>
+      <w:r>
+        <w:rPr>
+          <w:noProof/>
+        </w:rPr>
+        <w:fldChar w:fldCharType="end"/>
+      </w:r>
+    </w:p>
+    <w:p>
+      <w:pPr>
+        <w:pStyle w:val="TOC3"/>
+        <w:rPr>
+          <w:rFonts w:asciiTheme="minorHAnsi" w:eastAsiaTheme="minorEastAsia" w:hAnsiTheme="minorHAnsi" w:cstheme="minorBidi"/>
+          <w:noProof/>
+          <w:sz w:val="22"/>
+          <w:szCs w:val="22"/>
+        </w:rPr>
+      </w:pPr>
+      <w:r>
+        <w:rPr>
+          <w:noProof/>
+        </w:rPr>
+        <w:t>Disconnects the conversion application from both the Microsoft Access input database and the MySQL output database.</w:t>
+      </w:r>
+      <w:r>
+        <w:rPr>
+          <w:noProof/>
+        </w:rPr>
+        <w:tab/>
+      </w:r>
+      <w:r>
+        <w:rPr>
+          <w:noProof/>
+        </w:rPr>
+        <w:fldChar w:fldCharType="begin"/>
+      </w:r>
+      <w:r>
+        <w:rPr>
+          <w:noProof/>
+        </w:rPr>
+        <w:instrText xml:space="preserve"> PAGEREF _Toc532474159 \h </w:instrText>
       </w:r>
       <w:r>
         <w:rPr>
@@ -3481,10 +3919,6 @@
         </w:sectPr>
       </w:pPr>
       <w:r>
-        <w:rPr>
-          <w:b/>
-          <w:i/>
-        </w:rPr>
         <w:fldChar w:fldCharType="end"/>
       </w:r>
     </w:p>
@@ -3554,30 +3988,34 @@
         <w:pStyle w:val="Heading1"/>
       </w:pPr>
       <w:bookmarkStart w:id="1" w:name="_Toc229551819"/>
+      <w:bookmarkStart w:id="2" w:name="_Toc532474116"/>
       <w:r>
         <w:lastRenderedPageBreak/>
         <w:t>GENERAL INFORMATION</w:t>
       </w:r>
       <w:bookmarkEnd w:id="1"/>
+      <w:bookmarkEnd w:id="2"/>
     </w:p>
     <w:p/>
     <w:p>
       <w:pPr>
         <w:pStyle w:val="Heading2"/>
       </w:pPr>
-      <w:bookmarkStart w:id="2" w:name="_Toc229551820"/>
+      <w:bookmarkStart w:id="3" w:name="_Toc229551820"/>
+      <w:bookmarkStart w:id="4" w:name="_Toc532474117"/>
       <w:r>
         <w:t>1.1</w:t>
       </w:r>
       <w:r>
         <w:tab/>
       </w:r>
-      <w:bookmarkStart w:id="3" w:name="SystemOverview"/>
+      <w:bookmarkStart w:id="5" w:name="SystemOverview"/>
+      <w:bookmarkEnd w:id="5"/>
+      <w:r>
+        <w:t>System Overview</w:t>
+      </w:r>
       <w:bookmarkEnd w:id="3"/>
-      <w:r>
-        <w:t>System Overview</w:t>
-      </w:r>
-      <w:bookmarkEnd w:id="2"/>
+      <w:bookmarkEnd w:id="4"/>
     </w:p>
     <w:p>
       <w:pPr>
@@ -3593,50 +4031,84 @@
       <w:pPr>
         <w:jc w:val="both"/>
       </w:pPr>
-      <w:r>
-        <w:t>The DSS Database Suite is an applic</w:t>
-      </w:r>
-      <w:r>
-        <w:t>ation that utilizes an intuitive user interface that makes imputing and editing records fast and efficient. This program provides a graphical user interface that allows a user to input all information and store it electronically to exterminate the need for using paper records.</w:t>
-      </w:r>
     </w:p>
     <w:p>
       <w:pPr>
         <w:jc w:val="both"/>
       </w:pPr>
+      <w:proofErr w:type="gramStart"/>
+      <w:r>
+        <w:t>.</w:t>
+      </w:r>
+      <w:proofErr w:type="spellStart"/>
+      <w:r>
+        <w:t>NetScaffolder</w:t>
+      </w:r>
+      <w:proofErr w:type="spellEnd"/>
+      <w:proofErr w:type="gramEnd"/>
+      <w:r>
+        <w:t xml:space="preserve"> is a s</w:t>
+      </w:r>
+      <w:r>
+        <w:t>imple, highly flexible scaffolding framework based on T4 Scripts</w:t>
+      </w:r>
+      <w:r>
+        <w:t>.</w:t>
+      </w:r>
     </w:p>
     <w:p>
       <w:pPr>
         <w:jc w:val="both"/>
       </w:pPr>
-      <w:r>
-        <w:t>This program uses a client</w:t>
-      </w:r>
-      <w:r>
-        <w:t>/server based model.</w:t>
-      </w:r>
-      <w:r>
-        <w:t xml:space="preserve"> The client is what the user uses to add student’s records as well as edit them.</w:t>
-      </w:r>
-      <w:r>
-        <w:t xml:space="preserve"> The client program will communicate with a MySQL server</w:t>
+    </w:p>
+    <w:p>
+      <w:pPr>
+        <w:jc w:val="both"/>
+      </w:pPr>
+      <w:bookmarkStart w:id="6" w:name="_Hlk532473741"/>
+      <w:r>
+        <w:t>The Scaffolder Application is used to import and manage models.</w:t>
+      </w:r>
+      <w:r>
+        <w:t xml:space="preserve"> Model data can be imported from various sources. These sources can be databases or modelling tool files. </w:t>
+      </w:r>
+      <w:r>
+        <w:t xml:space="preserve">Imported data is saved in a </w:t>
+      </w:r>
+      <w:r>
+        <w:t>metadata</w:t>
+      </w:r>
+      <w:r>
+        <w:t xml:space="preserve"> file which is then used to generate the different layers</w:t>
+      </w:r>
+      <w:bookmarkEnd w:id="6"/>
+      <w:r>
+        <w:t>.</w:t>
       </w:r>
       <w:r>
         <w:t xml:space="preserve"> </w:t>
       </w:r>
-      <w:r>
-        <w:t>that saves all the information for each student.</w:t>
-      </w:r>
-      <w:r>
-        <w:t xml:space="preserve"> The information saved in the database is about student’s who receive services from DSS. It includes some of their personal information (i.e. name, </w:t>
-      </w:r>
-      <w:proofErr w:type="spellStart"/>
-      <w:r>
-        <w:t>DawgTag</w:t>
-      </w:r>
-      <w:proofErr w:type="spellEnd"/>
-      <w:r>
-        <w:t xml:space="preserve"> number, etc.), services provided to them by DSS, notes about their case, and any equipment they have or are using.</w:t>
+    </w:p>
+    <w:p>
+      <w:pPr>
+        <w:jc w:val="both"/>
+      </w:pPr>
+    </w:p>
+    <w:p>
+      <w:pPr>
+        <w:jc w:val="both"/>
+      </w:pPr>
+      <w:r>
+        <w:t xml:space="preserve">The layers generated depend on the package selected. Packages consist of several </w:t>
+      </w:r>
+      <w:r>
+        <w:t>templates.</w:t>
+      </w:r>
+      <w:r>
+        <w:t xml:space="preserve"> Templates use T4 </w:t>
+      </w:r>
+      <w:r>
+        <w:t>files and the metadata to generate a layer.</w:t>
       </w:r>
     </w:p>
     <w:p>
@@ -3650,7 +4122,8 @@
         <w:pStyle w:val="Heading2"/>
         <w:jc w:val="both"/>
       </w:pPr>
-      <w:bookmarkStart w:id="4" w:name="_Toc229551821"/>
+      <w:bookmarkStart w:id="7" w:name="_Toc229551821"/>
+      <w:bookmarkStart w:id="8" w:name="_Toc532474118"/>
       <w:r>
         <w:t>1.</w:t>
       </w:r>
@@ -3660,88 +4133,781 @@
       <w:r>
         <w:tab/>
       </w:r>
-      <w:bookmarkStart w:id="5" w:name="AcronymsAndAbbreviations"/>
-      <w:bookmarkEnd w:id="5"/>
-      <w:r>
-        <w:t>Acronyms and Abbreviations</w:t>
-      </w:r>
-      <w:bookmarkEnd w:id="4"/>
-    </w:p>
-    <w:p>
-      <w:pPr>
+      <w:bookmarkStart w:id="9" w:name="AcronymsAndAbbreviations"/>
+      <w:bookmarkEnd w:id="7"/>
+      <w:bookmarkEnd w:id="9"/>
+      <w:r>
+        <w:t>Import Sources</w:t>
+      </w:r>
+      <w:bookmarkEnd w:id="8"/>
+    </w:p>
+    <w:p>
+      <w:pPr>
+        <w:numPr>
+          <w:ilvl w:val="0"/>
+          <w:numId w:val="5"/>
+        </w:numPr>
+        <w:shd w:val="clear" w:color="auto" w:fill="FFFFFF"/>
+        <w:overflowPunct/>
+        <w:autoSpaceDE/>
+        <w:autoSpaceDN/>
+        <w:adjustRightInd/>
+        <w:spacing w:before="100" w:beforeAutospacing="1" w:after="100" w:afterAutospacing="1"/>
+        <w:textAlignment w:val="auto"/>
+        <w:rPr>
+          <w:rFonts w:ascii="Segoe UI" w:hAnsi="Segoe UI" w:cs="Segoe UI"/>
+          <w:color w:val="24292E"/>
+          <w:sz w:val="24"/>
+          <w:szCs w:val="24"/>
+        </w:rPr>
+      </w:pPr>
+      <w:proofErr w:type="spellStart"/>
+      <w:r>
+        <w:rPr>
+          <w:rFonts w:ascii="Segoe UI" w:hAnsi="Segoe UI" w:cs="Segoe UI"/>
+          <w:color w:val="24292E"/>
+          <w:sz w:val="24"/>
+          <w:szCs w:val="24"/>
+        </w:rPr>
+        <w:t>Edmx</w:t>
+      </w:r>
+      <w:proofErr w:type="spellEnd"/>
+      <w:r>
+        <w:rPr>
+          <w:rFonts w:ascii="Segoe UI" w:hAnsi="Segoe UI" w:cs="Segoe UI"/>
+          <w:color w:val="24292E"/>
+          <w:sz w:val="24"/>
+          <w:szCs w:val="24"/>
+        </w:rPr>
+        <w:t xml:space="preserve"> Files </w:t>
+      </w:r>
+      <w:proofErr w:type="gramStart"/>
+      <w:r>
+        <w:rPr>
+          <w:rFonts w:ascii="Segoe UI" w:hAnsi="Segoe UI" w:cs="Segoe UI"/>
+          <w:color w:val="24292E"/>
+          <w:sz w:val="24"/>
+          <w:szCs w:val="24"/>
+        </w:rPr>
+        <w:t>( No</w:t>
+      </w:r>
+      <w:proofErr w:type="gramEnd"/>
+      <w:r>
+        <w:rPr>
+          <w:rFonts w:ascii="Segoe UI" w:hAnsi="Segoe UI" w:cs="Segoe UI"/>
+          <w:color w:val="24292E"/>
+          <w:sz w:val="24"/>
+          <w:szCs w:val="24"/>
+        </w:rPr>
+        <w:t xml:space="preserve"> index data is available )</w:t>
+      </w:r>
+    </w:p>
+    <w:p>
+      <w:pPr>
+        <w:numPr>
+          <w:ilvl w:val="0"/>
+          <w:numId w:val="5"/>
+        </w:numPr>
+        <w:shd w:val="clear" w:color="auto" w:fill="FFFFFF"/>
+        <w:overflowPunct/>
+        <w:autoSpaceDE/>
+        <w:autoSpaceDN/>
+        <w:adjustRightInd/>
+        <w:spacing w:before="60" w:after="100" w:afterAutospacing="1"/>
+        <w:textAlignment w:val="auto"/>
+        <w:rPr>
+          <w:rFonts w:ascii="Segoe UI" w:hAnsi="Segoe UI" w:cs="Segoe UI"/>
+          <w:color w:val="24292E"/>
+          <w:sz w:val="24"/>
+          <w:szCs w:val="24"/>
+        </w:rPr>
+      </w:pPr>
+      <w:proofErr w:type="spellStart"/>
+      <w:r>
+        <w:rPr>
+          <w:rFonts w:ascii="Segoe UI" w:hAnsi="Segoe UI" w:cs="Segoe UI"/>
+          <w:color w:val="24292E"/>
+          <w:sz w:val="24"/>
+          <w:szCs w:val="24"/>
+        </w:rPr>
+        <w:t>MySql</w:t>
+      </w:r>
+      <w:proofErr w:type="spellEnd"/>
+      <w:r>
+        <w:rPr>
+          <w:rFonts w:ascii="Segoe UI" w:hAnsi="Segoe UI" w:cs="Segoe UI"/>
+          <w:color w:val="24292E"/>
+          <w:sz w:val="24"/>
+          <w:szCs w:val="24"/>
+        </w:rPr>
+        <w:t xml:space="preserve"> Metadata </w:t>
+      </w:r>
+      <w:proofErr w:type="gramStart"/>
+      <w:r>
+        <w:rPr>
+          <w:rFonts w:ascii="Segoe UI" w:hAnsi="Segoe UI" w:cs="Segoe UI"/>
+          <w:color w:val="24292E"/>
+          <w:sz w:val="24"/>
+          <w:szCs w:val="24"/>
+        </w:rPr>
+        <w:t>( Version</w:t>
+      </w:r>
+      <w:proofErr w:type="gramEnd"/>
+      <w:r>
+        <w:rPr>
+          <w:rFonts w:ascii="Segoe UI" w:hAnsi="Segoe UI" w:cs="Segoe UI"/>
+          <w:color w:val="24292E"/>
+          <w:sz w:val="24"/>
+          <w:szCs w:val="24"/>
+        </w:rPr>
+        <w:t xml:space="preserve"> 5.7 - Known issues with version 8)</w:t>
+      </w:r>
+    </w:p>
+    <w:p>
+      <w:pPr>
+        <w:numPr>
+          <w:ilvl w:val="0"/>
+          <w:numId w:val="5"/>
+        </w:numPr>
+        <w:shd w:val="clear" w:color="auto" w:fill="FFFFFF"/>
+        <w:overflowPunct/>
+        <w:autoSpaceDE/>
+        <w:autoSpaceDN/>
+        <w:adjustRightInd/>
+        <w:spacing w:before="60" w:after="100" w:afterAutospacing="1"/>
+        <w:textAlignment w:val="auto"/>
+        <w:rPr>
+          <w:rFonts w:ascii="Segoe UI" w:hAnsi="Segoe UI" w:cs="Segoe UI"/>
+          <w:color w:val="24292E"/>
+          <w:sz w:val="24"/>
+          <w:szCs w:val="24"/>
+        </w:rPr>
+      </w:pPr>
+      <w:r>
+        <w:rPr>
+          <w:rFonts w:ascii="Segoe UI" w:hAnsi="Segoe UI" w:cs="Segoe UI"/>
+          <w:color w:val="24292E"/>
+          <w:sz w:val="24"/>
+          <w:szCs w:val="24"/>
+        </w:rPr>
+        <w:t>Oracle Metadata</w:t>
+      </w:r>
+    </w:p>
+    <w:p>
+      <w:pPr>
+        <w:numPr>
+          <w:ilvl w:val="0"/>
+          <w:numId w:val="5"/>
+        </w:numPr>
+        <w:shd w:val="clear" w:color="auto" w:fill="FFFFFF"/>
+        <w:overflowPunct/>
+        <w:autoSpaceDE/>
+        <w:autoSpaceDN/>
+        <w:adjustRightInd/>
+        <w:spacing w:before="60" w:after="100" w:afterAutospacing="1"/>
+        <w:textAlignment w:val="auto"/>
+        <w:rPr>
+          <w:rFonts w:ascii="Segoe UI" w:hAnsi="Segoe UI" w:cs="Segoe UI"/>
+          <w:color w:val="24292E"/>
+          <w:sz w:val="24"/>
+          <w:szCs w:val="24"/>
+        </w:rPr>
+      </w:pPr>
+      <w:proofErr w:type="spellStart"/>
+      <w:r>
+        <w:rPr>
+          <w:rFonts w:ascii="Segoe UI" w:hAnsi="Segoe UI" w:cs="Segoe UI"/>
+          <w:color w:val="24292E"/>
+          <w:sz w:val="24"/>
+          <w:szCs w:val="24"/>
+        </w:rPr>
+        <w:t>Sql</w:t>
+      </w:r>
+      <w:proofErr w:type="spellEnd"/>
+      <w:r>
+        <w:rPr>
+          <w:rFonts w:ascii="Segoe UI" w:hAnsi="Segoe UI" w:cs="Segoe UI"/>
+          <w:color w:val="24292E"/>
+          <w:sz w:val="24"/>
+          <w:szCs w:val="24"/>
+        </w:rPr>
+        <w:t xml:space="preserve"> Server Metadata</w:t>
+      </w:r>
+    </w:p>
+    <w:p>
+      <w:pPr>
+        <w:numPr>
+          <w:ilvl w:val="0"/>
+          <w:numId w:val="5"/>
+        </w:numPr>
+        <w:shd w:val="clear" w:color="auto" w:fill="FFFFFF"/>
+        <w:overflowPunct/>
+        <w:autoSpaceDE/>
+        <w:autoSpaceDN/>
+        <w:adjustRightInd/>
+        <w:spacing w:before="60" w:after="100" w:afterAutospacing="1"/>
+        <w:textAlignment w:val="auto"/>
+        <w:rPr>
+          <w:rFonts w:ascii="Segoe UI" w:hAnsi="Segoe UI" w:cs="Segoe UI"/>
+          <w:color w:val="24292E"/>
+          <w:sz w:val="24"/>
+          <w:szCs w:val="24"/>
+        </w:rPr>
+      </w:pPr>
+      <w:r>
+        <w:rPr>
+          <w:rFonts w:ascii="Segoe UI" w:hAnsi="Segoe UI" w:cs="Segoe UI"/>
+          <w:color w:val="24292E"/>
+          <w:sz w:val="24"/>
+          <w:szCs w:val="24"/>
+        </w:rPr>
+        <w:t xml:space="preserve">PostgreSQL </w:t>
+      </w:r>
+      <w:proofErr w:type="gramStart"/>
+      <w:r>
+        <w:rPr>
+          <w:rFonts w:ascii="Segoe UI" w:hAnsi="Segoe UI" w:cs="Segoe UI"/>
+          <w:color w:val="24292E"/>
+          <w:sz w:val="24"/>
+          <w:szCs w:val="24"/>
+        </w:rPr>
+        <w:t>( Planned</w:t>
+      </w:r>
+      <w:proofErr w:type="gramEnd"/>
+      <w:r>
+        <w:rPr>
+          <w:rFonts w:ascii="Segoe UI" w:hAnsi="Segoe UI" w:cs="Segoe UI"/>
+          <w:color w:val="24292E"/>
+          <w:sz w:val="24"/>
+          <w:szCs w:val="24"/>
+        </w:rPr>
+        <w:t xml:space="preserve"> )</w:t>
+      </w:r>
+    </w:p>
+    <w:p>
+      <w:pPr>
+        <w:numPr>
+          <w:ilvl w:val="0"/>
+          <w:numId w:val="5"/>
+        </w:numPr>
+        <w:shd w:val="clear" w:color="auto" w:fill="FFFFFF"/>
+        <w:overflowPunct/>
+        <w:autoSpaceDE/>
+        <w:autoSpaceDN/>
+        <w:adjustRightInd/>
+        <w:spacing w:before="60" w:after="100" w:afterAutospacing="1"/>
+        <w:textAlignment w:val="auto"/>
+        <w:rPr>
+          <w:rFonts w:ascii="Segoe UI" w:hAnsi="Segoe UI" w:cs="Segoe UI"/>
+          <w:color w:val="24292E"/>
+          <w:sz w:val="24"/>
+          <w:szCs w:val="24"/>
+        </w:rPr>
+      </w:pPr>
+      <w:r>
+        <w:rPr>
+          <w:rFonts w:ascii="Segoe UI" w:hAnsi="Segoe UI" w:cs="Segoe UI"/>
+          <w:color w:val="24292E"/>
+          <w:sz w:val="24"/>
+          <w:szCs w:val="24"/>
+        </w:rPr>
+        <w:t>Extendable Custom sources</w:t>
+      </w:r>
+    </w:p>
+    <w:p>
+      <w:pPr>
+        <w:pStyle w:val="Heading2"/>
         <w:jc w:val="both"/>
       </w:pPr>
-    </w:p>
-    <w:p>
-      <w:pPr>
+      <w:bookmarkStart w:id="10" w:name="_Toc532474119"/>
+      <w:r>
+        <w:t>1.</w:t>
+      </w:r>
+      <w:r>
+        <w:t>3</w:t>
+      </w:r>
+      <w:r>
+        <w:tab/>
+      </w:r>
+      <w:r>
+        <w:t>Data Layers</w:t>
+      </w:r>
+      <w:bookmarkEnd w:id="10"/>
+    </w:p>
+    <w:p>
+      <w:pPr>
+        <w:numPr>
+          <w:ilvl w:val="0"/>
+          <w:numId w:val="6"/>
+        </w:numPr>
+        <w:shd w:val="clear" w:color="auto" w:fill="FFFFFF"/>
+        <w:overflowPunct/>
+        <w:autoSpaceDE/>
+        <w:autoSpaceDN/>
+        <w:adjustRightInd/>
+        <w:spacing w:before="100" w:beforeAutospacing="1" w:after="100" w:afterAutospacing="1"/>
+        <w:textAlignment w:val="auto"/>
+        <w:rPr>
+          <w:rFonts w:ascii="Segoe UI" w:hAnsi="Segoe UI" w:cs="Segoe UI"/>
+          <w:color w:val="24292E"/>
+          <w:sz w:val="24"/>
+          <w:szCs w:val="24"/>
+        </w:rPr>
+      </w:pPr>
+      <w:r>
+        <w:rPr>
+          <w:rFonts w:ascii="Segoe UI" w:hAnsi="Segoe UI" w:cs="Segoe UI"/>
+          <w:color w:val="24292E"/>
+          <w:sz w:val="24"/>
+          <w:szCs w:val="24"/>
+        </w:rPr>
+        <w:t xml:space="preserve">Context </w:t>
+      </w:r>
+      <w:proofErr w:type="gramStart"/>
+      <w:r>
+        <w:rPr>
+          <w:rFonts w:ascii="Segoe UI" w:hAnsi="Segoe UI" w:cs="Segoe UI"/>
+          <w:color w:val="24292E"/>
+          <w:sz w:val="24"/>
+          <w:szCs w:val="24"/>
+        </w:rPr>
+        <w:t>( Entity</w:t>
+      </w:r>
+      <w:proofErr w:type="gramEnd"/>
+      <w:r>
+        <w:rPr>
+          <w:rFonts w:ascii="Segoe UI" w:hAnsi="Segoe UI" w:cs="Segoe UI"/>
+          <w:color w:val="24292E"/>
+          <w:sz w:val="24"/>
+          <w:szCs w:val="24"/>
+        </w:rPr>
+        <w:t xml:space="preserve"> Framework 6.0 / Entity Framework Core / NHibernate)</w:t>
+      </w:r>
+    </w:p>
+    <w:p>
+      <w:pPr>
+        <w:numPr>
+          <w:ilvl w:val="0"/>
+          <w:numId w:val="6"/>
+        </w:numPr>
+        <w:shd w:val="clear" w:color="auto" w:fill="FFFFFF"/>
+        <w:overflowPunct/>
+        <w:autoSpaceDE/>
+        <w:autoSpaceDN/>
+        <w:adjustRightInd/>
+        <w:spacing w:before="60" w:after="100" w:afterAutospacing="1"/>
+        <w:textAlignment w:val="auto"/>
+        <w:rPr>
+          <w:rFonts w:ascii="Segoe UI" w:hAnsi="Segoe UI" w:cs="Segoe UI"/>
+          <w:color w:val="24292E"/>
+          <w:sz w:val="24"/>
+          <w:szCs w:val="24"/>
+        </w:rPr>
+      </w:pPr>
+      <w:r>
+        <w:rPr>
+          <w:rFonts w:ascii="Segoe UI" w:hAnsi="Segoe UI" w:cs="Segoe UI"/>
+          <w:color w:val="24292E"/>
+          <w:sz w:val="24"/>
+          <w:szCs w:val="24"/>
+        </w:rPr>
+        <w:t>Entities</w:t>
+      </w:r>
+    </w:p>
+    <w:p>
+      <w:pPr>
+        <w:numPr>
+          <w:ilvl w:val="0"/>
+          <w:numId w:val="6"/>
+        </w:numPr>
+        <w:shd w:val="clear" w:color="auto" w:fill="FFFFFF"/>
+        <w:overflowPunct/>
+        <w:autoSpaceDE/>
+        <w:autoSpaceDN/>
+        <w:adjustRightInd/>
+        <w:spacing w:before="60" w:after="100" w:afterAutospacing="1"/>
+        <w:textAlignment w:val="auto"/>
+        <w:rPr>
+          <w:rFonts w:ascii="Segoe UI" w:hAnsi="Segoe UI" w:cs="Segoe UI"/>
+          <w:color w:val="24292E"/>
+          <w:sz w:val="24"/>
+          <w:szCs w:val="24"/>
+        </w:rPr>
+      </w:pPr>
+      <w:r>
+        <w:rPr>
+          <w:rFonts w:ascii="Segoe UI" w:hAnsi="Segoe UI" w:cs="Segoe UI"/>
+          <w:color w:val="24292E"/>
+          <w:sz w:val="24"/>
+          <w:szCs w:val="24"/>
+        </w:rPr>
+        <w:t>Repository Layer</w:t>
+      </w:r>
+    </w:p>
+    <w:p>
+      <w:pPr>
+        <w:numPr>
+          <w:ilvl w:val="0"/>
+          <w:numId w:val="6"/>
+        </w:numPr>
+        <w:shd w:val="clear" w:color="auto" w:fill="FFFFFF"/>
+        <w:overflowPunct/>
+        <w:autoSpaceDE/>
+        <w:autoSpaceDN/>
+        <w:adjustRightInd/>
+        <w:spacing w:before="60" w:after="100" w:afterAutospacing="1"/>
+        <w:textAlignment w:val="auto"/>
+        <w:rPr>
+          <w:rFonts w:ascii="Segoe UI" w:hAnsi="Segoe UI" w:cs="Segoe UI"/>
+          <w:color w:val="24292E"/>
+          <w:sz w:val="24"/>
+          <w:szCs w:val="24"/>
+        </w:rPr>
+      </w:pPr>
+      <w:r>
+        <w:rPr>
+          <w:rFonts w:ascii="Segoe UI" w:hAnsi="Segoe UI" w:cs="Segoe UI"/>
+          <w:color w:val="24292E"/>
+          <w:sz w:val="24"/>
+          <w:szCs w:val="24"/>
+        </w:rPr>
+        <w:t>Application Service</w:t>
+      </w:r>
+    </w:p>
+    <w:p>
+      <w:pPr>
+        <w:numPr>
+          <w:ilvl w:val="0"/>
+          <w:numId w:val="6"/>
+        </w:numPr>
+        <w:shd w:val="clear" w:color="auto" w:fill="FFFFFF"/>
+        <w:overflowPunct/>
+        <w:autoSpaceDE/>
+        <w:autoSpaceDN/>
+        <w:adjustRightInd/>
+        <w:spacing w:before="60" w:after="100" w:afterAutospacing="1"/>
+        <w:textAlignment w:val="auto"/>
+        <w:rPr>
+          <w:rFonts w:ascii="Segoe UI" w:hAnsi="Segoe UI" w:cs="Segoe UI"/>
+          <w:color w:val="24292E"/>
+          <w:sz w:val="24"/>
+          <w:szCs w:val="24"/>
+        </w:rPr>
+      </w:pPr>
+      <w:proofErr w:type="spellStart"/>
+      <w:r>
+        <w:rPr>
+          <w:rFonts w:ascii="Segoe UI" w:hAnsi="Segoe UI" w:cs="Segoe UI"/>
+          <w:color w:val="24292E"/>
+          <w:sz w:val="24"/>
+          <w:szCs w:val="24"/>
+        </w:rPr>
+        <w:t>Dto</w:t>
+      </w:r>
+      <w:proofErr w:type="spellEnd"/>
+    </w:p>
+    <w:p>
+      <w:pPr>
+        <w:pStyle w:val="Heading2"/>
         <w:jc w:val="both"/>
       </w:pPr>
-      <w:r>
-        <w:t>DSS</w:t>
-      </w:r>
-      <w:r>
-        <w:t xml:space="preserve"> -</w:t>
-      </w:r>
-      <w:r>
-        <w:t xml:space="preserve"> Disability Support Services. Provides services to </w:t>
-      </w:r>
-      <w:r>
-        <w:t>students who have disabilities.</w:t>
-      </w:r>
-    </w:p>
-    <w:p>
-      <w:pPr>
-        <w:jc w:val="both"/>
-      </w:pPr>
-    </w:p>
-    <w:p>
-      <w:pPr>
-        <w:jc w:val="both"/>
-      </w:pPr>
-      <w:r>
-        <w:t>IP – Internet Protocol. A number address that is unique for every computer on a network.</w:t>
-      </w:r>
-    </w:p>
-    <w:p>
-      <w:pPr>
-        <w:jc w:val="both"/>
-      </w:pPr>
-    </w:p>
-    <w:p>
-      <w:pPr>
-        <w:jc w:val="both"/>
-      </w:pPr>
-      <w:r>
-        <w:t xml:space="preserve">LAN – Local Area Network. This is a network of </w:t>
-      </w:r>
-      <w:r>
-        <w:t xml:space="preserve">computers that are located in </w:t>
-      </w:r>
-      <w:r>
-        <w:t>close vicinity.</w:t>
-      </w:r>
-    </w:p>
-    <w:p>
-      <w:pPr>
-        <w:jc w:val="both"/>
-      </w:pPr>
-    </w:p>
-    <w:p>
-      <w:pPr>
-        <w:jc w:val="both"/>
-      </w:pPr>
-      <w:r>
-        <w:t>MySQL – This is a free SQL database used to store all information for each student</w:t>
-      </w:r>
-      <w:r>
-        <w:t>.</w:t>
-      </w:r>
-    </w:p>
-    <w:p>
-      <w:pPr>
-        <w:jc w:val="both"/>
-      </w:pPr>
-    </w:p>
+      <w:bookmarkStart w:id="11" w:name="_Toc532474120"/>
+      <w:r>
+        <w:t>1.</w:t>
+      </w:r>
+      <w:r>
+        <w:t>4</w:t>
+      </w:r>
+      <w:r>
+        <w:tab/>
+      </w:r>
+      <w:r>
+        <w:t>Supported Database Drivers</w:t>
+      </w:r>
+      <w:bookmarkEnd w:id="11"/>
+    </w:p>
+    <w:p>
+      <w:pPr>
+        <w:numPr>
+          <w:ilvl w:val="0"/>
+          <w:numId w:val="7"/>
+        </w:numPr>
+        <w:shd w:val="clear" w:color="auto" w:fill="FFFFFF"/>
+        <w:overflowPunct/>
+        <w:autoSpaceDE/>
+        <w:autoSpaceDN/>
+        <w:adjustRightInd/>
+        <w:spacing w:before="100" w:beforeAutospacing="1" w:after="100" w:afterAutospacing="1"/>
+        <w:textAlignment w:val="auto"/>
+        <w:rPr>
+          <w:rFonts w:ascii="Segoe UI" w:hAnsi="Segoe UI" w:cs="Segoe UI"/>
+          <w:color w:val="24292E"/>
+          <w:sz w:val="24"/>
+          <w:szCs w:val="24"/>
+        </w:rPr>
+      </w:pPr>
+      <w:r>
+        <w:rPr>
+          <w:rFonts w:ascii="Segoe UI" w:hAnsi="Segoe UI" w:cs="Segoe UI"/>
+          <w:color w:val="24292E"/>
+          <w:sz w:val="24"/>
+          <w:szCs w:val="24"/>
+        </w:rPr>
+        <w:t xml:space="preserve">Entity </w:t>
+      </w:r>
+      <w:proofErr w:type="spellStart"/>
+      <w:r>
+        <w:rPr>
+          <w:rFonts w:ascii="Segoe UI" w:hAnsi="Segoe UI" w:cs="Segoe UI"/>
+          <w:color w:val="24292E"/>
+          <w:sz w:val="24"/>
+          <w:szCs w:val="24"/>
+        </w:rPr>
+        <w:t>Famework</w:t>
+      </w:r>
+      <w:proofErr w:type="spellEnd"/>
+      <w:r>
+        <w:rPr>
+          <w:rFonts w:ascii="Segoe UI" w:hAnsi="Segoe UI" w:cs="Segoe UI"/>
+          <w:color w:val="24292E"/>
+          <w:sz w:val="24"/>
+          <w:szCs w:val="24"/>
+        </w:rPr>
+        <w:t xml:space="preserve"> 6.0 </w:t>
+      </w:r>
+      <w:proofErr w:type="gramStart"/>
+      <w:r>
+        <w:rPr>
+          <w:rFonts w:ascii="Segoe UI" w:hAnsi="Segoe UI" w:cs="Segoe UI"/>
+          <w:color w:val="24292E"/>
+          <w:sz w:val="24"/>
+          <w:szCs w:val="24"/>
+        </w:rPr>
+        <w:t xml:space="preserve">( </w:t>
+      </w:r>
+      <w:proofErr w:type="spellStart"/>
+      <w:r>
+        <w:rPr>
+          <w:rFonts w:ascii="Segoe UI" w:hAnsi="Segoe UI" w:cs="Segoe UI"/>
+          <w:color w:val="24292E"/>
+          <w:sz w:val="24"/>
+          <w:szCs w:val="24"/>
+        </w:rPr>
+        <w:t>MySql</w:t>
+      </w:r>
+      <w:proofErr w:type="spellEnd"/>
+      <w:proofErr w:type="gramEnd"/>
+      <w:r>
+        <w:rPr>
+          <w:rFonts w:ascii="Segoe UI" w:hAnsi="Segoe UI" w:cs="Segoe UI"/>
+          <w:color w:val="24292E"/>
+          <w:sz w:val="24"/>
+          <w:szCs w:val="24"/>
+        </w:rPr>
+        <w:t xml:space="preserve">, </w:t>
+      </w:r>
+      <w:proofErr w:type="spellStart"/>
+      <w:r>
+        <w:rPr>
+          <w:rFonts w:ascii="Segoe UI" w:hAnsi="Segoe UI" w:cs="Segoe UI"/>
+          <w:color w:val="24292E"/>
+          <w:sz w:val="24"/>
+          <w:szCs w:val="24"/>
+        </w:rPr>
+        <w:t>Sql</w:t>
+      </w:r>
+      <w:proofErr w:type="spellEnd"/>
+      <w:r>
+        <w:rPr>
+          <w:rFonts w:ascii="Segoe UI" w:hAnsi="Segoe UI" w:cs="Segoe UI"/>
+          <w:color w:val="24292E"/>
+          <w:sz w:val="24"/>
+          <w:szCs w:val="24"/>
+        </w:rPr>
+        <w:t xml:space="preserve"> Server, Oracle, PostgreSQL )</w:t>
+      </w:r>
+    </w:p>
+    <w:p>
+      <w:pPr>
+        <w:numPr>
+          <w:ilvl w:val="0"/>
+          <w:numId w:val="7"/>
+        </w:numPr>
+        <w:shd w:val="clear" w:color="auto" w:fill="FFFFFF"/>
+        <w:overflowPunct/>
+        <w:autoSpaceDE/>
+        <w:autoSpaceDN/>
+        <w:adjustRightInd/>
+        <w:spacing w:before="60" w:after="100" w:afterAutospacing="1"/>
+        <w:textAlignment w:val="auto"/>
+        <w:rPr>
+          <w:rFonts w:ascii="Segoe UI" w:hAnsi="Segoe UI" w:cs="Segoe UI"/>
+          <w:color w:val="24292E"/>
+          <w:sz w:val="24"/>
+          <w:szCs w:val="24"/>
+        </w:rPr>
+      </w:pPr>
+      <w:r>
+        <w:rPr>
+          <w:rFonts w:ascii="Segoe UI" w:hAnsi="Segoe UI" w:cs="Segoe UI"/>
+          <w:color w:val="24292E"/>
+          <w:sz w:val="24"/>
+          <w:szCs w:val="24"/>
+        </w:rPr>
+        <w:t xml:space="preserve">Entity Framework Core 2.1 </w:t>
+      </w:r>
+      <w:proofErr w:type="gramStart"/>
+      <w:r>
+        <w:rPr>
+          <w:rFonts w:ascii="Segoe UI" w:hAnsi="Segoe UI" w:cs="Segoe UI"/>
+          <w:color w:val="24292E"/>
+          <w:sz w:val="24"/>
+          <w:szCs w:val="24"/>
+        </w:rPr>
+        <w:t xml:space="preserve">( </w:t>
+      </w:r>
+      <w:proofErr w:type="spellStart"/>
+      <w:r>
+        <w:rPr>
+          <w:rFonts w:ascii="Segoe UI" w:hAnsi="Segoe UI" w:cs="Segoe UI"/>
+          <w:color w:val="24292E"/>
+          <w:sz w:val="24"/>
+          <w:szCs w:val="24"/>
+        </w:rPr>
+        <w:t>MySql</w:t>
+      </w:r>
+      <w:proofErr w:type="spellEnd"/>
+      <w:proofErr w:type="gramEnd"/>
+      <w:r>
+        <w:rPr>
+          <w:rFonts w:ascii="Segoe UI" w:hAnsi="Segoe UI" w:cs="Segoe UI"/>
+          <w:color w:val="24292E"/>
+          <w:sz w:val="24"/>
+          <w:szCs w:val="24"/>
+        </w:rPr>
+        <w:t xml:space="preserve"> - Pomelo Driver, </w:t>
+      </w:r>
+      <w:proofErr w:type="spellStart"/>
+      <w:r>
+        <w:rPr>
+          <w:rFonts w:ascii="Segoe UI" w:hAnsi="Segoe UI" w:cs="Segoe UI"/>
+          <w:color w:val="24292E"/>
+          <w:sz w:val="24"/>
+          <w:szCs w:val="24"/>
+        </w:rPr>
+        <w:t>Sql</w:t>
+      </w:r>
+      <w:proofErr w:type="spellEnd"/>
+      <w:r>
+        <w:rPr>
+          <w:rFonts w:ascii="Segoe UI" w:hAnsi="Segoe UI" w:cs="Segoe UI"/>
+          <w:color w:val="24292E"/>
+          <w:sz w:val="24"/>
+          <w:szCs w:val="24"/>
+        </w:rPr>
+        <w:t xml:space="preserve"> Server )</w:t>
+      </w:r>
+    </w:p>
+    <w:p>
+      <w:pPr>
+        <w:numPr>
+          <w:ilvl w:val="0"/>
+          <w:numId w:val="7"/>
+        </w:numPr>
+        <w:shd w:val="clear" w:color="auto" w:fill="FFFFFF"/>
+        <w:overflowPunct/>
+        <w:autoSpaceDE/>
+        <w:autoSpaceDN/>
+        <w:adjustRightInd/>
+        <w:spacing w:before="60" w:after="100" w:afterAutospacing="1"/>
+        <w:textAlignment w:val="auto"/>
+        <w:rPr>
+          <w:rFonts w:ascii="Segoe UI" w:hAnsi="Segoe UI" w:cs="Segoe UI"/>
+          <w:color w:val="24292E"/>
+          <w:sz w:val="24"/>
+          <w:szCs w:val="24"/>
+        </w:rPr>
+      </w:pPr>
+      <w:r>
+        <w:rPr>
+          <w:rFonts w:ascii="Segoe UI" w:hAnsi="Segoe UI" w:cs="Segoe UI"/>
+          <w:color w:val="24292E"/>
+          <w:sz w:val="24"/>
+          <w:szCs w:val="24"/>
+        </w:rPr>
+        <w:t xml:space="preserve">Adding support for NHibernate </w:t>
+      </w:r>
+      <w:proofErr w:type="gramStart"/>
+      <w:r>
+        <w:rPr>
+          <w:rFonts w:ascii="Segoe UI" w:hAnsi="Segoe UI" w:cs="Segoe UI"/>
+          <w:color w:val="24292E"/>
+          <w:sz w:val="24"/>
+          <w:szCs w:val="24"/>
+        </w:rPr>
+        <w:t xml:space="preserve">( </w:t>
+      </w:r>
+      <w:proofErr w:type="spellStart"/>
+      <w:r>
+        <w:rPr>
+          <w:rFonts w:ascii="Segoe UI" w:hAnsi="Segoe UI" w:cs="Segoe UI"/>
+          <w:color w:val="24292E"/>
+          <w:sz w:val="24"/>
+          <w:szCs w:val="24"/>
+        </w:rPr>
+        <w:t>Mysql</w:t>
+      </w:r>
+      <w:proofErr w:type="spellEnd"/>
+      <w:proofErr w:type="gramEnd"/>
+      <w:r>
+        <w:rPr>
+          <w:rFonts w:ascii="Segoe UI" w:hAnsi="Segoe UI" w:cs="Segoe UI"/>
+          <w:color w:val="24292E"/>
+          <w:sz w:val="24"/>
+          <w:szCs w:val="24"/>
+        </w:rPr>
+        <w:t xml:space="preserve">, </w:t>
+      </w:r>
+      <w:proofErr w:type="spellStart"/>
+      <w:r>
+        <w:rPr>
+          <w:rFonts w:ascii="Segoe UI" w:hAnsi="Segoe UI" w:cs="Segoe UI"/>
+          <w:color w:val="24292E"/>
+          <w:sz w:val="24"/>
+          <w:szCs w:val="24"/>
+        </w:rPr>
+        <w:t>Sql</w:t>
+      </w:r>
+      <w:proofErr w:type="spellEnd"/>
+      <w:r>
+        <w:rPr>
+          <w:rFonts w:ascii="Segoe UI" w:hAnsi="Segoe UI" w:cs="Segoe UI"/>
+          <w:color w:val="24292E"/>
+          <w:sz w:val="24"/>
+          <w:szCs w:val="24"/>
+        </w:rPr>
+        <w:t xml:space="preserve"> Server, Oracle )</w:t>
+      </w:r>
+    </w:p>
+    <w:p/>
+    <w:p>
+      <w:pPr>
+        <w:shd w:val="clear" w:color="auto" w:fill="FFFFFF"/>
+        <w:overflowPunct/>
+        <w:autoSpaceDE/>
+        <w:autoSpaceDN/>
+        <w:adjustRightInd/>
+        <w:spacing w:before="60" w:after="100" w:afterAutospacing="1"/>
+        <w:textAlignment w:val="auto"/>
+        <w:rPr>
+          <w:rFonts w:ascii="Segoe UI" w:hAnsi="Segoe UI" w:cs="Segoe UI"/>
+          <w:color w:val="24292E"/>
+          <w:sz w:val="24"/>
+          <w:szCs w:val="24"/>
+        </w:rPr>
+      </w:pPr>
+    </w:p>
+    <w:p/>
     <w:p>
       <w:pPr>
         <w:jc w:val="both"/>
@@ -3820,14 +4986,16 @@
       <w:pPr>
         <w:pStyle w:val="Heading1"/>
       </w:pPr>
-      <w:bookmarkStart w:id="6" w:name="SystemSummary"/>
-      <w:bookmarkStart w:id="7" w:name="_Toc229551822"/>
-      <w:bookmarkEnd w:id="6"/>
+      <w:bookmarkStart w:id="12" w:name="SystemSummary"/>
+      <w:bookmarkStart w:id="13" w:name="_Toc229551822"/>
+      <w:bookmarkStart w:id="14" w:name="_Toc532474121"/>
+      <w:bookmarkEnd w:id="12"/>
       <w:r>
         <w:lastRenderedPageBreak/>
         <w:t>SYSTEM SUMMARY</w:t>
       </w:r>
-      <w:bookmarkEnd w:id="7"/>
+      <w:bookmarkEnd w:id="13"/>
+      <w:bookmarkEnd w:id="14"/>
     </w:p>
     <w:p/>
     <w:p>
@@ -3835,19 +5003,21 @@
         <w:pStyle w:val="Heading2"/>
         <w:jc w:val="both"/>
       </w:pPr>
-      <w:bookmarkStart w:id="8" w:name="_Toc229551823"/>
+      <w:bookmarkStart w:id="15" w:name="_Toc229551823"/>
+      <w:bookmarkStart w:id="16" w:name="_Toc532474122"/>
       <w:r>
         <w:t>2.1</w:t>
       </w:r>
       <w:r>
         <w:tab/>
       </w:r>
-      <w:bookmarkStart w:id="9" w:name="SystemConfiguration"/>
-      <w:bookmarkEnd w:id="9"/>
+      <w:bookmarkStart w:id="17" w:name="SystemConfiguration"/>
+      <w:bookmarkEnd w:id="17"/>
       <w:r>
         <w:t>System Configuration</w:t>
       </w:r>
-      <w:bookmarkEnd w:id="8"/>
+      <w:bookmarkEnd w:id="15"/>
+      <w:bookmarkEnd w:id="16"/>
     </w:p>
     <w:p>
       <w:pPr>
@@ -3942,7 +5112,8 @@
         <w:pStyle w:val="Heading2"/>
         <w:jc w:val="both"/>
       </w:pPr>
-      <w:bookmarkStart w:id="10" w:name="_Toc229551824"/>
+      <w:bookmarkStart w:id="18" w:name="_Toc229551824"/>
+      <w:bookmarkStart w:id="19" w:name="_Toc532474123"/>
       <w:r>
         <w:t>2.</w:t>
       </w:r>
@@ -3952,12 +5123,13 @@
       <w:r>
         <w:tab/>
       </w:r>
-      <w:bookmarkStart w:id="11" w:name="UserAccessLevels"/>
-      <w:bookmarkEnd w:id="11"/>
+      <w:bookmarkStart w:id="20" w:name="UserAccessLevels"/>
+      <w:bookmarkEnd w:id="20"/>
       <w:r>
         <w:t>User Access Levels</w:t>
       </w:r>
-      <w:bookmarkEnd w:id="10"/>
+      <w:bookmarkEnd w:id="18"/>
+      <w:bookmarkEnd w:id="19"/>
     </w:p>
     <w:p>
       <w:pPr>
@@ -4063,33 +5235,37 @@
       <w:pPr>
         <w:pStyle w:val="Heading1"/>
       </w:pPr>
-      <w:bookmarkStart w:id="12" w:name="GettingStarted"/>
-      <w:bookmarkStart w:id="13" w:name="_Toc229551825"/>
-      <w:bookmarkEnd w:id="12"/>
+      <w:bookmarkStart w:id="21" w:name="GettingStarted"/>
+      <w:bookmarkStart w:id="22" w:name="_Toc229551825"/>
+      <w:bookmarkStart w:id="23" w:name="_Toc532474124"/>
+      <w:bookmarkEnd w:id="21"/>
       <w:r>
         <w:lastRenderedPageBreak/>
         <w:t>GETTING STARTED</w:t>
       </w:r>
-      <w:bookmarkEnd w:id="13"/>
+      <w:bookmarkEnd w:id="22"/>
+      <w:bookmarkEnd w:id="23"/>
     </w:p>
     <w:p>
       <w:pPr>
         <w:pStyle w:val="Heading2"/>
         <w:jc w:val="both"/>
       </w:pPr>
-      <w:bookmarkStart w:id="14" w:name="_Toc229551826"/>
+      <w:bookmarkStart w:id="24" w:name="_Toc229551826"/>
+      <w:bookmarkStart w:id="25" w:name="_Toc532474125"/>
       <w:r>
         <w:t>3.1</w:t>
       </w:r>
       <w:r>
         <w:tab/>
       </w:r>
-      <w:bookmarkStart w:id="15" w:name="SettingUpMySQL"/>
-      <w:bookmarkEnd w:id="15"/>
+      <w:bookmarkStart w:id="26" w:name="SettingUpMySQL"/>
+      <w:bookmarkEnd w:id="26"/>
       <w:r>
         <w:t>Setting up MySQL</w:t>
       </w:r>
-      <w:bookmarkEnd w:id="14"/>
+      <w:bookmarkEnd w:id="24"/>
+      <w:bookmarkEnd w:id="25"/>
     </w:p>
     <w:p>
       <w:pPr>
@@ -4484,19 +5660,21 @@
         <w:pStyle w:val="Heading2"/>
         <w:jc w:val="both"/>
       </w:pPr>
-      <w:bookmarkStart w:id="16" w:name="_Toc229551827"/>
+      <w:bookmarkStart w:id="27" w:name="_Toc229551827"/>
+      <w:bookmarkStart w:id="28" w:name="_Toc532474126"/>
       <w:r>
         <w:t>3.2</w:t>
       </w:r>
       <w:r>
         <w:tab/>
       </w:r>
-      <w:bookmarkStart w:id="17" w:name="CreateTheDatabase"/>
-      <w:bookmarkEnd w:id="17"/>
+      <w:bookmarkStart w:id="29" w:name="CreateTheDatabase"/>
+      <w:bookmarkEnd w:id="29"/>
       <w:r>
         <w:t>Create the database</w:t>
       </w:r>
-      <w:bookmarkEnd w:id="16"/>
+      <w:bookmarkEnd w:id="27"/>
+      <w:bookmarkEnd w:id="28"/>
     </w:p>
     <w:p/>
     <w:p>
@@ -4530,7 +5708,8 @@
         <w:pStyle w:val="Heading2"/>
         <w:jc w:val="both"/>
       </w:pPr>
-      <w:bookmarkStart w:id="18" w:name="_Toc229551828"/>
+      <w:bookmarkStart w:id="30" w:name="_Toc229551828"/>
+      <w:bookmarkStart w:id="31" w:name="_Toc532474127"/>
       <w:r>
         <w:t>3.</w:t>
       </w:r>
@@ -4540,12 +5719,13 @@
       <w:r>
         <w:tab/>
       </w:r>
-      <w:bookmarkStart w:id="19" w:name="SettingUpDatabaseTables"/>
-      <w:bookmarkEnd w:id="19"/>
+      <w:bookmarkStart w:id="32" w:name="SettingUpDatabaseTables"/>
+      <w:bookmarkEnd w:id="32"/>
       <w:r>
         <w:t>Setting up database tables</w:t>
       </w:r>
-      <w:bookmarkEnd w:id="18"/>
+      <w:bookmarkEnd w:id="30"/>
+      <w:bookmarkEnd w:id="31"/>
     </w:p>
     <w:p/>
     <w:p>
@@ -4594,9 +5774,10 @@
           <w:szCs w:val="22"/>
         </w:rPr>
       </w:pPr>
-      <w:bookmarkStart w:id="20" w:name="_Toc229393209"/>
-      <w:bookmarkStart w:id="21" w:name="_Toc229393290"/>
-      <w:bookmarkStart w:id="22" w:name="_Toc229551829"/>
+      <w:bookmarkStart w:id="33" w:name="_Toc229393209"/>
+      <w:bookmarkStart w:id="34" w:name="_Toc229393290"/>
+      <w:bookmarkStart w:id="35" w:name="_Toc229551829"/>
+      <w:bookmarkStart w:id="36" w:name="_Toc532474128"/>
       <w:r>
         <w:rPr>
           <w:rFonts w:ascii="Courier New" w:hAnsi="Courier New" w:cs="Courier New"/>
@@ -5267,9 +6448,10 @@
         </w:rPr>
         <w:t>;</w:t>
       </w:r>
-      <w:bookmarkEnd w:id="20"/>
-      <w:bookmarkEnd w:id="21"/>
-      <w:bookmarkEnd w:id="22"/>
+      <w:bookmarkEnd w:id="33"/>
+      <w:bookmarkEnd w:id="34"/>
+      <w:bookmarkEnd w:id="35"/>
+      <w:bookmarkEnd w:id="36"/>
     </w:p>
     <w:p/>
     <w:p>
@@ -5291,9 +6473,10 @@
           <w:szCs w:val="22"/>
         </w:rPr>
       </w:pPr>
-      <w:bookmarkStart w:id="23" w:name="_Toc229393210"/>
-      <w:bookmarkStart w:id="24" w:name="_Toc229393291"/>
-      <w:bookmarkStart w:id="25" w:name="_Toc229551830"/>
+      <w:bookmarkStart w:id="37" w:name="_Toc229393210"/>
+      <w:bookmarkStart w:id="38" w:name="_Toc229393291"/>
+      <w:bookmarkStart w:id="39" w:name="_Toc229551830"/>
+      <w:bookmarkStart w:id="40" w:name="_Toc532474129"/>
       <w:r>
         <w:rPr>
           <w:rFonts w:ascii="Courier New" w:hAnsi="Courier New" w:cs="Courier New"/>
@@ -5483,9 +6666,10 @@
         </w:rPr>
         <w:t>;</w:t>
       </w:r>
-      <w:bookmarkEnd w:id="23"/>
-      <w:bookmarkEnd w:id="24"/>
-      <w:bookmarkEnd w:id="25"/>
+      <w:bookmarkEnd w:id="37"/>
+      <w:bookmarkEnd w:id="38"/>
+      <w:bookmarkEnd w:id="39"/>
+      <w:bookmarkEnd w:id="40"/>
     </w:p>
     <w:p/>
     <w:p>
@@ -5515,7 +6699,8 @@
         <w:pStyle w:val="Heading2"/>
         <w:jc w:val="both"/>
       </w:pPr>
-      <w:bookmarkStart w:id="26" w:name="_Toc229551831"/>
+      <w:bookmarkStart w:id="41" w:name="_Toc229551831"/>
+      <w:bookmarkStart w:id="42" w:name="_Toc532474130"/>
       <w:r>
         <w:t>3.</w:t>
       </w:r>
@@ -5525,8 +6710,8 @@
       <w:r>
         <w:tab/>
       </w:r>
-      <w:bookmarkStart w:id="27" w:name="Adding_RemovingMySQLUsers"/>
-      <w:bookmarkEnd w:id="27"/>
+      <w:bookmarkStart w:id="43" w:name="Adding_RemovingMySQLUsers"/>
+      <w:bookmarkEnd w:id="43"/>
       <w:r>
         <w:t xml:space="preserve">Adding/Removing </w:t>
       </w:r>
@@ -5536,7 +6721,8 @@
       <w:r>
         <w:t>Users</w:t>
       </w:r>
-      <w:bookmarkEnd w:id="26"/>
+      <w:bookmarkEnd w:id="41"/>
+      <w:bookmarkEnd w:id="42"/>
     </w:p>
     <w:p/>
     <w:p>
@@ -6126,8 +7312,8 @@
         </w:rPr>
         <w:tab/>
       </w:r>
-      <w:bookmarkStart w:id="28" w:name="InstalldotNETFramework"/>
-      <w:bookmarkEnd w:id="28"/>
+      <w:bookmarkStart w:id="44" w:name="InstalldotNETFramework"/>
+      <w:bookmarkEnd w:id="44"/>
       <w:r>
         <w:rPr>
           <w:rFonts w:ascii="Arial" w:hAnsi="Arial" w:cs="Arial"/>
@@ -6261,8 +7447,8 @@
         </w:rPr>
         <w:tab/>
       </w:r>
-      <w:bookmarkStart w:id="29" w:name="InstallingMySQLConnector"/>
-      <w:bookmarkEnd w:id="29"/>
+      <w:bookmarkStart w:id="45" w:name="InstallingMySQLConnector"/>
+      <w:bookmarkEnd w:id="45"/>
       <w:r>
         <w:rPr>
           <w:rFonts w:ascii="Arial" w:hAnsi="Arial" w:cs="Arial"/>
@@ -6353,8 +7539,8 @@
         </w:rPr>
         <w:tab/>
       </w:r>
-      <w:bookmarkStart w:id="30" w:name="InstallingDSSDatabaseSuiteClient"/>
-      <w:bookmarkEnd w:id="30"/>
+      <w:bookmarkStart w:id="46" w:name="InstallingDSSDatabaseSuiteClient"/>
+      <w:bookmarkEnd w:id="46"/>
       <w:r>
         <w:rPr>
           <w:rFonts w:ascii="Arial" w:hAnsi="Arial" w:cs="Arial"/>
@@ -6483,9 +7669,10 @@
         <w:pStyle w:val="Heading1"/>
         <w:jc w:val="both"/>
       </w:pPr>
-      <w:bookmarkStart w:id="31" w:name="UsingTheClientApplication"/>
-      <w:bookmarkStart w:id="32" w:name="_Toc229551832"/>
-      <w:bookmarkEnd w:id="31"/>
+      <w:bookmarkStart w:id="47" w:name="UsingTheClientApplication"/>
+      <w:bookmarkStart w:id="48" w:name="_Toc229551832"/>
+      <w:bookmarkStart w:id="49" w:name="_Toc532474131"/>
+      <w:bookmarkEnd w:id="47"/>
       <w:r>
         <w:lastRenderedPageBreak/>
         <w:t xml:space="preserve">USING the </w:t>
@@ -6493,26 +7680,29 @@
       <w:r>
         <w:t>CLIENT APPLICATION</w:t>
       </w:r>
-      <w:bookmarkEnd w:id="32"/>
+      <w:bookmarkEnd w:id="48"/>
+      <w:bookmarkEnd w:id="49"/>
     </w:p>
     <w:p>
       <w:pPr>
         <w:pStyle w:val="Heading2"/>
         <w:jc w:val="both"/>
       </w:pPr>
-      <w:bookmarkStart w:id="33" w:name="_Toc229551833"/>
+      <w:bookmarkStart w:id="50" w:name="_Toc229551833"/>
+      <w:bookmarkStart w:id="51" w:name="_Toc532474132"/>
       <w:r>
         <w:t>4.1</w:t>
       </w:r>
       <w:r>
         <w:tab/>
       </w:r>
-      <w:bookmarkStart w:id="34" w:name="Settings"/>
-      <w:bookmarkEnd w:id="34"/>
+      <w:bookmarkStart w:id="52" w:name="Settings"/>
+      <w:bookmarkEnd w:id="52"/>
       <w:r>
         <w:t>Settings</w:t>
       </w:r>
-      <w:bookmarkEnd w:id="33"/>
+      <w:bookmarkEnd w:id="50"/>
+      <w:bookmarkEnd w:id="51"/>
     </w:p>
     <w:p>
       <w:r>
@@ -6543,19 +7733,21 @@
         </w:numPr>
         <w:jc w:val="both"/>
       </w:pPr>
-      <w:bookmarkStart w:id="35" w:name="_Toc229551834"/>
+      <w:bookmarkStart w:id="53" w:name="_Toc229551834"/>
+      <w:bookmarkStart w:id="54" w:name="_Toc532474133"/>
       <w:r>
         <w:t>4.1.1</w:t>
       </w:r>
       <w:r>
         <w:tab/>
       </w:r>
-      <w:bookmarkStart w:id="36" w:name="Server"/>
-      <w:bookmarkEnd w:id="36"/>
+      <w:bookmarkStart w:id="55" w:name="Server"/>
+      <w:bookmarkEnd w:id="55"/>
       <w:r>
         <w:t>Server</w:t>
       </w:r>
-      <w:bookmarkEnd w:id="35"/>
+      <w:bookmarkEnd w:id="53"/>
+      <w:bookmarkEnd w:id="54"/>
     </w:p>
     <w:p>
       <w:r>
@@ -6573,19 +7765,21 @@
         <w:pStyle w:val="Heading3"/>
         <w:jc w:val="both"/>
       </w:pPr>
-      <w:bookmarkStart w:id="37" w:name="_Toc229551835"/>
+      <w:bookmarkStart w:id="56" w:name="_Toc229551835"/>
+      <w:bookmarkStart w:id="57" w:name="_Toc532474134"/>
       <w:r>
         <w:t>4.1.2</w:t>
       </w:r>
       <w:r>
         <w:tab/>
       </w:r>
-      <w:bookmarkStart w:id="38" w:name="Username"/>
-      <w:bookmarkEnd w:id="38"/>
+      <w:bookmarkStart w:id="58" w:name="Username"/>
+      <w:bookmarkEnd w:id="58"/>
       <w:r>
         <w:t>Username</w:t>
       </w:r>
-      <w:bookmarkEnd w:id="37"/>
+      <w:bookmarkEnd w:id="56"/>
+      <w:bookmarkEnd w:id="57"/>
     </w:p>
     <w:p>
       <w:r>
@@ -6600,19 +7794,21 @@
         <w:pStyle w:val="Heading3"/>
         <w:jc w:val="both"/>
       </w:pPr>
-      <w:bookmarkStart w:id="39" w:name="_Toc229551836"/>
+      <w:bookmarkStart w:id="59" w:name="_Toc229551836"/>
+      <w:bookmarkStart w:id="60" w:name="_Toc532474135"/>
       <w:r>
         <w:t>4.1.3</w:t>
       </w:r>
       <w:r>
         <w:tab/>
       </w:r>
-      <w:bookmarkStart w:id="40" w:name="Password"/>
-      <w:bookmarkEnd w:id="40"/>
+      <w:bookmarkStart w:id="61" w:name="Password"/>
+      <w:bookmarkEnd w:id="61"/>
       <w:r>
         <w:t>Password</w:t>
       </w:r>
-      <w:bookmarkEnd w:id="39"/>
+      <w:bookmarkEnd w:id="59"/>
+      <w:bookmarkEnd w:id="60"/>
     </w:p>
     <w:p>
       <w:r>
@@ -6624,19 +7820,21 @@
         <w:pStyle w:val="Heading3"/>
         <w:jc w:val="both"/>
       </w:pPr>
-      <w:bookmarkStart w:id="41" w:name="_Toc229551837"/>
+      <w:bookmarkStart w:id="62" w:name="_Toc229551837"/>
+      <w:bookmarkStart w:id="63" w:name="_Toc532474136"/>
       <w:r>
         <w:t>4.1.4</w:t>
       </w:r>
       <w:r>
         <w:tab/>
       </w:r>
-      <w:bookmarkStart w:id="42" w:name="DatabaseName"/>
-      <w:bookmarkEnd w:id="42"/>
+      <w:bookmarkStart w:id="64" w:name="DatabaseName"/>
+      <w:bookmarkEnd w:id="64"/>
       <w:r>
         <w:t>Database Name</w:t>
       </w:r>
-      <w:bookmarkEnd w:id="41"/>
+      <w:bookmarkEnd w:id="62"/>
+      <w:bookmarkEnd w:id="63"/>
     </w:p>
     <w:p>
       <w:r>
@@ -6660,19 +7858,21 @@
         <w:pStyle w:val="Heading3"/>
         <w:jc w:val="both"/>
       </w:pPr>
-      <w:bookmarkStart w:id="43" w:name="_Toc229551838"/>
+      <w:bookmarkStart w:id="65" w:name="_Toc229551838"/>
+      <w:bookmarkStart w:id="66" w:name="_Toc532474137"/>
       <w:r>
         <w:t>4.1.5</w:t>
       </w:r>
       <w:r>
         <w:tab/>
       </w:r>
-      <w:bookmarkStart w:id="44" w:name="DatabaseTable"/>
-      <w:bookmarkEnd w:id="44"/>
+      <w:bookmarkStart w:id="67" w:name="DatabaseTable"/>
+      <w:bookmarkEnd w:id="67"/>
       <w:r>
         <w:t>Database Table</w:t>
       </w:r>
-      <w:bookmarkEnd w:id="43"/>
+      <w:bookmarkEnd w:id="65"/>
+      <w:bookmarkEnd w:id="66"/>
     </w:p>
     <w:p>
       <w:r>
@@ -6687,19 +7887,21 @@
         <w:pStyle w:val="Heading3"/>
         <w:jc w:val="both"/>
       </w:pPr>
-      <w:bookmarkStart w:id="45" w:name="_Toc229551839"/>
+      <w:bookmarkStart w:id="68" w:name="_Toc229551839"/>
+      <w:bookmarkStart w:id="69" w:name="_Toc532474138"/>
       <w:r>
         <w:t>4.1.6</w:t>
       </w:r>
       <w:r>
         <w:tab/>
       </w:r>
-      <w:bookmarkStart w:id="46" w:name="EquipmentTable"/>
-      <w:bookmarkEnd w:id="46"/>
+      <w:bookmarkStart w:id="70" w:name="EquipmentTable"/>
+      <w:bookmarkEnd w:id="70"/>
       <w:r>
         <w:t>Equipment Table</w:t>
       </w:r>
-      <w:bookmarkEnd w:id="45"/>
+      <w:bookmarkEnd w:id="68"/>
+      <w:bookmarkEnd w:id="69"/>
     </w:p>
     <w:p>
       <w:r>
@@ -6711,19 +7913,21 @@
         <w:pStyle w:val="Heading3"/>
         <w:jc w:val="both"/>
       </w:pPr>
-      <w:bookmarkStart w:id="47" w:name="_Toc229551840"/>
+      <w:bookmarkStart w:id="71" w:name="_Toc229551840"/>
+      <w:bookmarkStart w:id="72" w:name="_Toc532474139"/>
       <w:r>
         <w:t>4.1.7</w:t>
       </w:r>
       <w:r>
         <w:tab/>
       </w:r>
-      <w:bookmarkStart w:id="48" w:name="SaveMostRecentQueries"/>
-      <w:bookmarkEnd w:id="48"/>
+      <w:bookmarkStart w:id="73" w:name="SaveMostRecentQueries"/>
+      <w:bookmarkEnd w:id="73"/>
       <w:r>
         <w:t>Save most recent queries</w:t>
       </w:r>
-      <w:bookmarkEnd w:id="47"/>
+      <w:bookmarkEnd w:id="71"/>
+      <w:bookmarkEnd w:id="72"/>
     </w:p>
     <w:p>
       <w:r>
@@ -6735,7 +7939,8 @@
         <w:pStyle w:val="Heading2"/>
         <w:jc w:val="both"/>
       </w:pPr>
-      <w:bookmarkStart w:id="49" w:name="_Toc229551841"/>
+      <w:bookmarkStart w:id="74" w:name="_Toc229551841"/>
+      <w:bookmarkStart w:id="75" w:name="_Toc532474140"/>
       <w:r>
         <w:t>4.</w:t>
       </w:r>
@@ -6745,12 +7950,13 @@
       <w:r>
         <w:tab/>
       </w:r>
-      <w:bookmarkStart w:id="50" w:name="Connect_DisconnectionToDatabase"/>
-      <w:bookmarkEnd w:id="50"/>
+      <w:bookmarkStart w:id="76" w:name="Connect_DisconnectionToDatabase"/>
+      <w:bookmarkEnd w:id="76"/>
       <w:r>
         <w:t>Connect/Disconnection to database</w:t>
       </w:r>
-      <w:bookmarkEnd w:id="49"/>
+      <w:bookmarkEnd w:id="74"/>
+      <w:bookmarkEnd w:id="75"/>
     </w:p>
     <w:p>
       <w:r>
@@ -6765,7 +7971,8 @@
         <w:pStyle w:val="Heading2"/>
         <w:jc w:val="both"/>
       </w:pPr>
-      <w:bookmarkStart w:id="51" w:name="_Toc229551842"/>
+      <w:bookmarkStart w:id="77" w:name="_Toc229551842"/>
+      <w:bookmarkStart w:id="78" w:name="_Toc532474141"/>
       <w:r>
         <w:t>4.</w:t>
       </w:r>
@@ -6775,12 +7982,13 @@
       <w:r>
         <w:tab/>
       </w:r>
-      <w:bookmarkStart w:id="52" w:name="StudentInformation"/>
-      <w:bookmarkEnd w:id="52"/>
+      <w:bookmarkStart w:id="79" w:name="StudentInformation"/>
+      <w:bookmarkEnd w:id="79"/>
       <w:r>
         <w:t>Student Information</w:t>
       </w:r>
-      <w:bookmarkEnd w:id="51"/>
+      <w:bookmarkEnd w:id="77"/>
+      <w:bookmarkEnd w:id="78"/>
     </w:p>
     <w:p>
       <w:r>
@@ -6799,19 +8007,21 @@
         <w:pStyle w:val="Heading3"/>
         <w:jc w:val="both"/>
       </w:pPr>
-      <w:bookmarkStart w:id="53" w:name="_Toc229551843"/>
+      <w:bookmarkStart w:id="80" w:name="_Toc229551843"/>
+      <w:bookmarkStart w:id="81" w:name="_Toc532474142"/>
       <w:r>
         <w:t>4.3.1</w:t>
       </w:r>
       <w:r>
         <w:tab/>
       </w:r>
-      <w:bookmarkStart w:id="54" w:name="AddRecord"/>
-      <w:bookmarkEnd w:id="54"/>
+      <w:bookmarkStart w:id="82" w:name="AddRecord"/>
+      <w:bookmarkEnd w:id="82"/>
       <w:r>
         <w:t>Add Record</w:t>
       </w:r>
-      <w:bookmarkEnd w:id="53"/>
+      <w:bookmarkEnd w:id="80"/>
+      <w:bookmarkEnd w:id="81"/>
     </w:p>
     <w:p>
       <w:r>
@@ -6826,19 +8036,21 @@
         <w:pStyle w:val="Heading3"/>
         <w:jc w:val="both"/>
       </w:pPr>
-      <w:bookmarkStart w:id="55" w:name="_Toc229551844"/>
+      <w:bookmarkStart w:id="83" w:name="_Toc229551844"/>
+      <w:bookmarkStart w:id="84" w:name="_Toc532474143"/>
       <w:r>
         <w:t>4.3.2</w:t>
       </w:r>
       <w:r>
         <w:tab/>
       </w:r>
-      <w:bookmarkStart w:id="56" w:name="UpdateRecord"/>
-      <w:bookmarkEnd w:id="56"/>
+      <w:bookmarkStart w:id="85" w:name="UpdateRecord"/>
+      <w:bookmarkEnd w:id="85"/>
       <w:r>
         <w:t>Update Record</w:t>
       </w:r>
-      <w:bookmarkEnd w:id="55"/>
+      <w:bookmarkEnd w:id="83"/>
+      <w:bookmarkEnd w:id="84"/>
     </w:p>
     <w:p>
       <w:r>
@@ -6850,19 +8062,21 @@
         <w:pStyle w:val="Heading3"/>
         <w:jc w:val="both"/>
       </w:pPr>
-      <w:bookmarkStart w:id="57" w:name="_Toc229551845"/>
+      <w:bookmarkStart w:id="86" w:name="_Toc229551845"/>
+      <w:bookmarkStart w:id="87" w:name="_Toc532474144"/>
       <w:r>
         <w:t>4.3.3</w:t>
       </w:r>
       <w:r>
         <w:tab/>
       </w:r>
-      <w:bookmarkStart w:id="58" w:name="ClearFields"/>
-      <w:bookmarkEnd w:id="58"/>
+      <w:bookmarkStart w:id="88" w:name="ClearFields"/>
+      <w:bookmarkEnd w:id="88"/>
       <w:r>
         <w:t>Clear Fields</w:t>
       </w:r>
-      <w:bookmarkEnd w:id="57"/>
+      <w:bookmarkEnd w:id="86"/>
+      <w:bookmarkEnd w:id="87"/>
     </w:p>
     <w:p>
       <w:r>
@@ -6874,7 +8088,8 @@
         <w:pStyle w:val="Heading2"/>
         <w:jc w:val="both"/>
       </w:pPr>
-      <w:bookmarkStart w:id="59" w:name="_Toc229551846"/>
+      <w:bookmarkStart w:id="89" w:name="_Toc229551846"/>
+      <w:bookmarkStart w:id="90" w:name="_Toc532474145"/>
       <w:r>
         <w:t>4.</w:t>
       </w:r>
@@ -6884,12 +8099,13 @@
       <w:r>
         <w:tab/>
       </w:r>
-      <w:bookmarkStart w:id="60" w:name="EquipmentRental"/>
-      <w:bookmarkEnd w:id="60"/>
+      <w:bookmarkStart w:id="91" w:name="EquipmentRental"/>
+      <w:bookmarkEnd w:id="91"/>
       <w:r>
         <w:t>Equipment Rental</w:t>
       </w:r>
-      <w:bookmarkEnd w:id="59"/>
+      <w:bookmarkEnd w:id="89"/>
+      <w:bookmarkEnd w:id="90"/>
     </w:p>
     <w:p>
       <w:r>
@@ -6904,7 +8120,8 @@
         <w:pStyle w:val="Heading2"/>
         <w:jc w:val="both"/>
       </w:pPr>
-      <w:bookmarkStart w:id="61" w:name="_Toc229551847"/>
+      <w:bookmarkStart w:id="92" w:name="_Toc229551847"/>
+      <w:bookmarkStart w:id="93" w:name="_Toc532474146"/>
       <w:r>
         <w:t>4.</w:t>
       </w:r>
@@ -6914,12 +8131,13 @@
       <w:r>
         <w:tab/>
       </w:r>
-      <w:bookmarkStart w:id="62" w:name="Query"/>
-      <w:bookmarkEnd w:id="62"/>
+      <w:bookmarkStart w:id="94" w:name="Query"/>
+      <w:bookmarkEnd w:id="94"/>
       <w:r>
         <w:t>Query</w:t>
       </w:r>
-      <w:bookmarkEnd w:id="61"/>
+      <w:bookmarkEnd w:id="92"/>
+      <w:bookmarkEnd w:id="93"/>
     </w:p>
     <w:p>
       <w:r>
@@ -6931,19 +8149,21 @@
         <w:pStyle w:val="Heading3"/>
         <w:jc w:val="both"/>
       </w:pPr>
-      <w:bookmarkStart w:id="63" w:name="_Toc229551848"/>
+      <w:bookmarkStart w:id="95" w:name="_Toc229551848"/>
+      <w:bookmarkStart w:id="96" w:name="_Toc532474147"/>
       <w:r>
         <w:t>4.5.1</w:t>
       </w:r>
       <w:r>
         <w:tab/>
       </w:r>
-      <w:bookmarkStart w:id="64" w:name="SaveQuery"/>
-      <w:bookmarkEnd w:id="64"/>
+      <w:bookmarkStart w:id="97" w:name="SaveQuery"/>
+      <w:bookmarkEnd w:id="97"/>
       <w:r>
         <w:t>Save Query</w:t>
       </w:r>
-      <w:bookmarkEnd w:id="63"/>
+      <w:bookmarkEnd w:id="95"/>
+      <w:bookmarkEnd w:id="96"/>
     </w:p>
     <w:p>
       <w:r>
@@ -6958,19 +8178,21 @@
         <w:pStyle w:val="Heading3"/>
         <w:jc w:val="both"/>
       </w:pPr>
-      <w:bookmarkStart w:id="65" w:name="_Toc229551849"/>
+      <w:bookmarkStart w:id="98" w:name="_Toc229551849"/>
+      <w:bookmarkStart w:id="99" w:name="_Toc532474148"/>
       <w:r>
         <w:t>4.5.2</w:t>
       </w:r>
       <w:r>
         <w:tab/>
       </w:r>
-      <w:bookmarkStart w:id="66" w:name="LoadQuery"/>
-      <w:bookmarkEnd w:id="66"/>
+      <w:bookmarkStart w:id="100" w:name="LoadQuery"/>
+      <w:bookmarkEnd w:id="100"/>
       <w:r>
         <w:t>Load Query</w:t>
       </w:r>
-      <w:bookmarkEnd w:id="65"/>
+      <w:bookmarkEnd w:id="98"/>
+      <w:bookmarkEnd w:id="99"/>
     </w:p>
     <w:p>
       <w:r>
@@ -6982,19 +8204,21 @@
         <w:pStyle w:val="Heading3"/>
         <w:jc w:val="both"/>
       </w:pPr>
-      <w:bookmarkStart w:id="67" w:name="_Toc229551850"/>
+      <w:bookmarkStart w:id="101" w:name="_Toc229551850"/>
+      <w:bookmarkStart w:id="102" w:name="_Toc532474149"/>
       <w:r>
         <w:t>4.5.3</w:t>
       </w:r>
       <w:r>
         <w:tab/>
       </w:r>
-      <w:bookmarkStart w:id="68" w:name="QueryResults"/>
-      <w:bookmarkEnd w:id="68"/>
+      <w:bookmarkStart w:id="103" w:name="QueryResults"/>
+      <w:bookmarkEnd w:id="103"/>
       <w:r>
         <w:t>Query Results</w:t>
       </w:r>
-      <w:bookmarkEnd w:id="67"/>
+      <w:bookmarkEnd w:id="101"/>
+      <w:bookmarkEnd w:id="102"/>
     </w:p>
     <w:p>
       <w:r>
@@ -7015,7 +8239,8 @@
         <w:pStyle w:val="Heading3"/>
         <w:jc w:val="both"/>
       </w:pPr>
-      <w:bookmarkStart w:id="69" w:name="_Toc229551851"/>
+      <w:bookmarkStart w:id="104" w:name="_Toc229551851"/>
+      <w:bookmarkStart w:id="105" w:name="_Toc532474150"/>
       <w:r>
         <w:lastRenderedPageBreak/>
         <w:t>4.5.4</w:t>
@@ -7023,12 +8248,13 @@
       <w:r>
         <w:tab/>
       </w:r>
-      <w:bookmarkStart w:id="70" w:name="SaveQueryResults"/>
-      <w:bookmarkEnd w:id="70"/>
+      <w:bookmarkStart w:id="106" w:name="SaveQueryResults"/>
+      <w:bookmarkEnd w:id="106"/>
       <w:r>
         <w:t>Save Query Results</w:t>
       </w:r>
-      <w:bookmarkEnd w:id="69"/>
+      <w:bookmarkEnd w:id="104"/>
+      <w:bookmarkEnd w:id="105"/>
     </w:p>
     <w:p>
       <w:r>
@@ -7040,19 +8266,21 @@
         <w:pStyle w:val="Heading3"/>
         <w:jc w:val="both"/>
       </w:pPr>
-      <w:bookmarkStart w:id="71" w:name="_Toc229551852"/>
+      <w:bookmarkStart w:id="107" w:name="_Toc229551852"/>
+      <w:bookmarkStart w:id="108" w:name="_Toc532474151"/>
       <w:r>
         <w:t>4.5.5</w:t>
       </w:r>
       <w:r>
         <w:tab/>
       </w:r>
-      <w:bookmarkStart w:id="72" w:name="ChangeQueryResultsDisplay"/>
-      <w:bookmarkEnd w:id="72"/>
+      <w:bookmarkStart w:id="109" w:name="ChangeQueryResultsDisplay"/>
+      <w:bookmarkEnd w:id="109"/>
       <w:r>
         <w:t>Change Query Results Display</w:t>
       </w:r>
-      <w:bookmarkEnd w:id="71"/>
+      <w:bookmarkEnd w:id="107"/>
+      <w:bookmarkEnd w:id="108"/>
     </w:p>
     <w:p>
       <w:r>
@@ -7220,19 +8448,22 @@
         <w:pStyle w:val="Heading1"/>
         <w:jc w:val="both"/>
       </w:pPr>
-      <w:bookmarkStart w:id="73" w:name="_Toc229551853"/>
+      <w:bookmarkStart w:id="110" w:name="_Toc229551853"/>
+      <w:bookmarkStart w:id="111" w:name="_Toc532474152"/>
       <w:r>
         <w:lastRenderedPageBreak/>
         <w:t>USING the CONVERSION APPLICATION</w:t>
       </w:r>
-      <w:bookmarkEnd w:id="73"/>
+      <w:bookmarkEnd w:id="110"/>
+      <w:bookmarkEnd w:id="111"/>
     </w:p>
     <w:p>
       <w:pPr>
         <w:pStyle w:val="Heading2"/>
         <w:jc w:val="both"/>
       </w:pPr>
-      <w:bookmarkStart w:id="74" w:name="_Toc229551854"/>
+      <w:bookmarkStart w:id="112" w:name="_Toc229551854"/>
+      <w:bookmarkStart w:id="113" w:name="_Toc532474153"/>
       <w:r>
         <w:t>5</w:t>
       </w:r>
@@ -7243,7 +8474,8 @@
         <w:tab/>
         <w:t>Connect</w:t>
       </w:r>
-      <w:bookmarkEnd w:id="74"/>
+      <w:bookmarkEnd w:id="112"/>
+      <w:bookmarkEnd w:id="113"/>
     </w:p>
     <w:p>
       <w:r>
@@ -7301,7 +8533,8 @@
         <w:pStyle w:val="Heading2"/>
         <w:jc w:val="both"/>
       </w:pPr>
-      <w:bookmarkStart w:id="75" w:name="_Toc229551855"/>
+      <w:bookmarkStart w:id="114" w:name="_Toc229551855"/>
+      <w:bookmarkStart w:id="115" w:name="_Toc532474154"/>
       <w:r>
         <w:t>5.2</w:t>
       </w:r>
@@ -7312,7 +8545,8 @@
       <w:r>
         <w:t>onvert</w:t>
       </w:r>
-      <w:bookmarkEnd w:id="75"/>
+      <w:bookmarkEnd w:id="114"/>
+      <w:bookmarkEnd w:id="115"/>
     </w:p>
     <w:p>
       <w:pPr>
@@ -7329,7 +8563,8 @@
           <w:szCs w:val="22"/>
         </w:rPr>
       </w:pPr>
-      <w:bookmarkStart w:id="76" w:name="_Toc229551856"/>
+      <w:bookmarkStart w:id="116" w:name="_Toc229551856"/>
+      <w:bookmarkStart w:id="117" w:name="_Toc532474155"/>
       <w:r>
         <w:rPr>
           <w:rFonts w:ascii="Times New Roman" w:hAnsi="Times New Roman"/>
@@ -7339,14 +8574,16 @@
         </w:rPr>
         <w:t>This function converts the Access records to the new MySQL database format. Depending on the amount of records and speed of the computer, this can take several minutes. To assure that the program has not locked up, a progress bar has been implemented to show function progress.</w:t>
       </w:r>
-      <w:bookmarkEnd w:id="76"/>
+      <w:bookmarkEnd w:id="116"/>
+      <w:bookmarkEnd w:id="117"/>
     </w:p>
     <w:p>
       <w:pPr>
         <w:pStyle w:val="Heading2"/>
         <w:jc w:val="both"/>
       </w:pPr>
-      <w:bookmarkStart w:id="77" w:name="_Toc229551857"/>
+      <w:bookmarkStart w:id="118" w:name="_Toc229551857"/>
+      <w:bookmarkStart w:id="119" w:name="_Toc532474156"/>
       <w:r>
         <w:t>5.3</w:t>
       </w:r>
@@ -7354,7 +8591,8 @@
         <w:tab/>
         <w:t>Report</w:t>
       </w:r>
-      <w:bookmarkEnd w:id="77"/>
+      <w:bookmarkEnd w:id="118"/>
+      <w:bookmarkEnd w:id="119"/>
     </w:p>
     <w:p>
       <w:pPr>
@@ -7371,7 +8609,8 @@
           <w:szCs w:val="22"/>
         </w:rPr>
       </w:pPr>
-      <w:bookmarkStart w:id="78" w:name="_Toc229551858"/>
+      <w:bookmarkStart w:id="120" w:name="_Toc229551858"/>
+      <w:bookmarkStart w:id="121" w:name="_Toc532474157"/>
       <w:r>
         <w:rPr>
           <w:rFonts w:ascii="Times New Roman" w:hAnsi="Times New Roman"/>
@@ -7401,14 +8640,16 @@
         </w:rPr>
         <w:t xml:space="preserve"> numbers of all student records and equipment records that contain data formats which the conversion application could not convert easily.</w:t>
       </w:r>
-      <w:bookmarkEnd w:id="78"/>
+      <w:bookmarkEnd w:id="120"/>
+      <w:bookmarkEnd w:id="121"/>
     </w:p>
     <w:p>
       <w:pPr>
         <w:pStyle w:val="Heading2"/>
         <w:jc w:val="both"/>
       </w:pPr>
-      <w:bookmarkStart w:id="79" w:name="_Toc229551859"/>
+      <w:bookmarkStart w:id="122" w:name="_Toc229551859"/>
+      <w:bookmarkStart w:id="123" w:name="_Toc532474158"/>
       <w:r>
         <w:t>5.4</w:t>
       </w:r>
@@ -7416,7 +8657,8 @@
         <w:tab/>
         <w:t>Disconnect</w:t>
       </w:r>
-      <w:bookmarkEnd w:id="79"/>
+      <w:bookmarkEnd w:id="122"/>
+      <w:bookmarkEnd w:id="123"/>
     </w:p>
     <w:p>
       <w:pPr>
@@ -7433,7 +8675,8 @@
           <w:szCs w:val="22"/>
         </w:rPr>
       </w:pPr>
-      <w:bookmarkStart w:id="80" w:name="_Toc229551860"/>
+      <w:bookmarkStart w:id="124" w:name="_Toc229551860"/>
+      <w:bookmarkStart w:id="125" w:name="_Toc532474159"/>
       <w:r>
         <w:rPr>
           <w:rFonts w:ascii="Times New Roman" w:hAnsi="Times New Roman"/>
@@ -7443,7 +8686,8 @@
         </w:rPr>
         <w:t>Disconnects the conversion application from both the Microsoft Access input database and the MySQL output database.</w:t>
       </w:r>
-      <w:bookmarkEnd w:id="80"/>
+      <w:bookmarkEnd w:id="124"/>
+      <w:bookmarkEnd w:id="125"/>
     </w:p>
     <w:p/>
     <w:sectPr>
@@ -8989,6 +10233,539 @@
       <w:lvlJc w:val="left"/>
     </w:lvl>
   </w:abstractNum>
+  <w:abstractNum w:abstractNumId="2" w15:restartNumberingAfterBreak="0">
+    <w:nsid w:val="0F1246E9"/>
+    <w:multiLevelType w:val="multilevel"/>
+    <w:tmpl w:val="0409001D"/>
+    <w:lvl w:ilvl="0">
+      <w:start w:val="1"/>
+      <w:numFmt w:val="decimal"/>
+      <w:lvlText w:val="%1)"/>
+      <w:lvlJc w:val="left"/>
+      <w:pPr>
+        <w:ind w:left="360" w:hanging="360"/>
+      </w:pPr>
+    </w:lvl>
+    <w:lvl w:ilvl="1">
+      <w:start w:val="1"/>
+      <w:numFmt w:val="lowerLetter"/>
+      <w:lvlText w:val="%2)"/>
+      <w:lvlJc w:val="left"/>
+      <w:pPr>
+        <w:ind w:left="720" w:hanging="360"/>
+      </w:pPr>
+    </w:lvl>
+    <w:lvl w:ilvl="2">
+      <w:start w:val="1"/>
+      <w:numFmt w:val="lowerRoman"/>
+      <w:lvlText w:val="%3)"/>
+      <w:lvlJc w:val="left"/>
+      <w:pPr>
+        <w:ind w:left="1080" w:hanging="360"/>
+      </w:pPr>
+    </w:lvl>
+    <w:lvl w:ilvl="3">
+      <w:start w:val="1"/>
+      <w:numFmt w:val="decimal"/>
+      <w:lvlText w:val="(%4)"/>
+      <w:lvlJc w:val="left"/>
+      <w:pPr>
+        <w:ind w:left="1440" w:hanging="360"/>
+      </w:pPr>
+    </w:lvl>
+    <w:lvl w:ilvl="4">
+      <w:start w:val="1"/>
+      <w:numFmt w:val="lowerLetter"/>
+      <w:lvlText w:val="(%5)"/>
+      <w:lvlJc w:val="left"/>
+      <w:pPr>
+        <w:ind w:left="1800" w:hanging="360"/>
+      </w:pPr>
+    </w:lvl>
+    <w:lvl w:ilvl="5">
+      <w:start w:val="1"/>
+      <w:numFmt w:val="lowerRoman"/>
+      <w:lvlText w:val="(%6)"/>
+      <w:lvlJc w:val="left"/>
+      <w:pPr>
+        <w:ind w:left="2160" w:hanging="360"/>
+      </w:pPr>
+    </w:lvl>
+    <w:lvl w:ilvl="6">
+      <w:start w:val="1"/>
+      <w:numFmt w:val="decimal"/>
+      <w:lvlText w:val="%7."/>
+      <w:lvlJc w:val="left"/>
+      <w:pPr>
+        <w:ind w:left="2520" w:hanging="360"/>
+      </w:pPr>
+    </w:lvl>
+    <w:lvl w:ilvl="7">
+      <w:start w:val="1"/>
+      <w:numFmt w:val="lowerLetter"/>
+      <w:lvlText w:val="%8."/>
+      <w:lvlJc w:val="left"/>
+      <w:pPr>
+        <w:ind w:left="2880" w:hanging="360"/>
+      </w:pPr>
+    </w:lvl>
+    <w:lvl w:ilvl="8">
+      <w:start w:val="1"/>
+      <w:numFmt w:val="lowerRoman"/>
+      <w:lvlText w:val="%9."/>
+      <w:lvlJc w:val="left"/>
+      <w:pPr>
+        <w:ind w:left="3240" w:hanging="360"/>
+      </w:pPr>
+    </w:lvl>
+  </w:abstractNum>
+  <w:abstractNum w:abstractNumId="3" w15:restartNumberingAfterBreak="0">
+    <w:nsid w:val="3B1E2B68"/>
+    <w:multiLevelType w:val="multilevel"/>
+    <w:tmpl w:val="CE96074A"/>
+    <w:lvl w:ilvl="0">
+      <w:start w:val="1"/>
+      <w:numFmt w:val="bullet"/>
+      <w:lvlText w:val=""/>
+      <w:lvlJc w:val="left"/>
+      <w:pPr>
+        <w:tabs>
+          <w:tab w:val="num" w:pos="720"/>
+        </w:tabs>
+        <w:ind w:left="720" w:hanging="360"/>
+      </w:pPr>
+      <w:rPr>
+        <w:rFonts w:ascii="Symbol" w:hAnsi="Symbol" w:hint="default"/>
+        <w:sz w:val="20"/>
+      </w:rPr>
+    </w:lvl>
+    <w:lvl w:ilvl="1" w:tentative="1">
+      <w:start w:val="1"/>
+      <w:numFmt w:val="bullet"/>
+      <w:lvlText w:val="o"/>
+      <w:lvlJc w:val="left"/>
+      <w:pPr>
+        <w:tabs>
+          <w:tab w:val="num" w:pos="1440"/>
+        </w:tabs>
+        <w:ind w:left="1440" w:hanging="360"/>
+      </w:pPr>
+      <w:rPr>
+        <w:rFonts w:ascii="Courier New" w:hAnsi="Courier New" w:hint="default"/>
+        <w:sz w:val="20"/>
+      </w:rPr>
+    </w:lvl>
+    <w:lvl w:ilvl="2" w:tentative="1">
+      <w:start w:val="1"/>
+      <w:numFmt w:val="bullet"/>
+      <w:lvlText w:val=""/>
+      <w:lvlJc w:val="left"/>
+      <w:pPr>
+        <w:tabs>
+          <w:tab w:val="num" w:pos="2160"/>
+        </w:tabs>
+        <w:ind w:left="2160" w:hanging="360"/>
+      </w:pPr>
+      <w:rPr>
+        <w:rFonts w:ascii="Wingdings" w:hAnsi="Wingdings" w:hint="default"/>
+        <w:sz w:val="20"/>
+      </w:rPr>
+    </w:lvl>
+    <w:lvl w:ilvl="3" w:tentative="1">
+      <w:start w:val="1"/>
+      <w:numFmt w:val="bullet"/>
+      <w:lvlText w:val=""/>
+      <w:lvlJc w:val="left"/>
+      <w:pPr>
+        <w:tabs>
+          <w:tab w:val="num" w:pos="2880"/>
+        </w:tabs>
+        <w:ind w:left="2880" w:hanging="360"/>
+      </w:pPr>
+      <w:rPr>
+        <w:rFonts w:ascii="Wingdings" w:hAnsi="Wingdings" w:hint="default"/>
+        <w:sz w:val="20"/>
+      </w:rPr>
+    </w:lvl>
+    <w:lvl w:ilvl="4" w:tentative="1">
+      <w:start w:val="1"/>
+      <w:numFmt w:val="bullet"/>
+      <w:lvlText w:val=""/>
+      <w:lvlJc w:val="left"/>
+      <w:pPr>
+        <w:tabs>
+          <w:tab w:val="num" w:pos="3600"/>
+        </w:tabs>
+        <w:ind w:left="3600" w:hanging="360"/>
+      </w:pPr>
+      <w:rPr>
+        <w:rFonts w:ascii="Wingdings" w:hAnsi="Wingdings" w:hint="default"/>
+        <w:sz w:val="20"/>
+      </w:rPr>
+    </w:lvl>
+    <w:lvl w:ilvl="5" w:tentative="1">
+      <w:start w:val="1"/>
+      <w:numFmt w:val="bullet"/>
+      <w:lvlText w:val=""/>
+      <w:lvlJc w:val="left"/>
+      <w:pPr>
+        <w:tabs>
+          <w:tab w:val="num" w:pos="4320"/>
+        </w:tabs>
+        <w:ind w:left="4320" w:hanging="360"/>
+      </w:pPr>
+      <w:rPr>
+        <w:rFonts w:ascii="Wingdings" w:hAnsi="Wingdings" w:hint="default"/>
+        <w:sz w:val="20"/>
+      </w:rPr>
+    </w:lvl>
+    <w:lvl w:ilvl="6" w:tentative="1">
+      <w:start w:val="1"/>
+      <w:numFmt w:val="bullet"/>
+      <w:lvlText w:val=""/>
+      <w:lvlJc w:val="left"/>
+      <w:pPr>
+        <w:tabs>
+          <w:tab w:val="num" w:pos="5040"/>
+        </w:tabs>
+        <w:ind w:left="5040" w:hanging="360"/>
+      </w:pPr>
+      <w:rPr>
+        <w:rFonts w:ascii="Wingdings" w:hAnsi="Wingdings" w:hint="default"/>
+        <w:sz w:val="20"/>
+      </w:rPr>
+    </w:lvl>
+    <w:lvl w:ilvl="7" w:tentative="1">
+      <w:start w:val="1"/>
+      <w:numFmt w:val="bullet"/>
+      <w:lvlText w:val=""/>
+      <w:lvlJc w:val="left"/>
+      <w:pPr>
+        <w:tabs>
+          <w:tab w:val="num" w:pos="5760"/>
+        </w:tabs>
+        <w:ind w:left="5760" w:hanging="360"/>
+      </w:pPr>
+      <w:rPr>
+        <w:rFonts w:ascii="Wingdings" w:hAnsi="Wingdings" w:hint="default"/>
+        <w:sz w:val="20"/>
+      </w:rPr>
+    </w:lvl>
+    <w:lvl w:ilvl="8" w:tentative="1">
+      <w:start w:val="1"/>
+      <w:numFmt w:val="bullet"/>
+      <w:lvlText w:val=""/>
+      <w:lvlJc w:val="left"/>
+      <w:pPr>
+        <w:tabs>
+          <w:tab w:val="num" w:pos="6480"/>
+        </w:tabs>
+        <w:ind w:left="6480" w:hanging="360"/>
+      </w:pPr>
+      <w:rPr>
+        <w:rFonts w:ascii="Wingdings" w:hAnsi="Wingdings" w:hint="default"/>
+        <w:sz w:val="20"/>
+      </w:rPr>
+    </w:lvl>
+  </w:abstractNum>
+  <w:abstractNum w:abstractNumId="4" w15:restartNumberingAfterBreak="0">
+    <w:nsid w:val="572D2A28"/>
+    <w:multiLevelType w:val="multilevel"/>
+    <w:tmpl w:val="D9E85A22"/>
+    <w:lvl w:ilvl="0">
+      <w:start w:val="1"/>
+      <w:numFmt w:val="bullet"/>
+      <w:lvlText w:val=""/>
+      <w:lvlJc w:val="left"/>
+      <w:pPr>
+        <w:tabs>
+          <w:tab w:val="num" w:pos="720"/>
+        </w:tabs>
+        <w:ind w:left="720" w:hanging="360"/>
+      </w:pPr>
+      <w:rPr>
+        <w:rFonts w:ascii="Symbol" w:hAnsi="Symbol" w:hint="default"/>
+        <w:sz w:val="20"/>
+      </w:rPr>
+    </w:lvl>
+    <w:lvl w:ilvl="1" w:tentative="1">
+      <w:start w:val="1"/>
+      <w:numFmt w:val="bullet"/>
+      <w:lvlText w:val="o"/>
+      <w:lvlJc w:val="left"/>
+      <w:pPr>
+        <w:tabs>
+          <w:tab w:val="num" w:pos="1440"/>
+        </w:tabs>
+        <w:ind w:left="1440" w:hanging="360"/>
+      </w:pPr>
+      <w:rPr>
+        <w:rFonts w:ascii="Courier New" w:hAnsi="Courier New" w:hint="default"/>
+        <w:sz w:val="20"/>
+      </w:rPr>
+    </w:lvl>
+    <w:lvl w:ilvl="2" w:tentative="1">
+      <w:start w:val="1"/>
+      <w:numFmt w:val="bullet"/>
+      <w:lvlText w:val=""/>
+      <w:lvlJc w:val="left"/>
+      <w:pPr>
+        <w:tabs>
+          <w:tab w:val="num" w:pos="2160"/>
+        </w:tabs>
+        <w:ind w:left="2160" w:hanging="360"/>
+      </w:pPr>
+      <w:rPr>
+        <w:rFonts w:ascii="Wingdings" w:hAnsi="Wingdings" w:hint="default"/>
+        <w:sz w:val="20"/>
+      </w:rPr>
+    </w:lvl>
+    <w:lvl w:ilvl="3" w:tentative="1">
+      <w:start w:val="1"/>
+      <w:numFmt w:val="bullet"/>
+      <w:lvlText w:val=""/>
+      <w:lvlJc w:val="left"/>
+      <w:pPr>
+        <w:tabs>
+          <w:tab w:val="num" w:pos="2880"/>
+        </w:tabs>
+        <w:ind w:left="2880" w:hanging="360"/>
+      </w:pPr>
+      <w:rPr>
+        <w:rFonts w:ascii="Wingdings" w:hAnsi="Wingdings" w:hint="default"/>
+        <w:sz w:val="20"/>
+      </w:rPr>
+    </w:lvl>
+    <w:lvl w:ilvl="4" w:tentative="1">
+      <w:start w:val="1"/>
+      <w:numFmt w:val="bullet"/>
+      <w:lvlText w:val=""/>
+      <w:lvlJc w:val="left"/>
+      <w:pPr>
+        <w:tabs>
+          <w:tab w:val="num" w:pos="3600"/>
+        </w:tabs>
+        <w:ind w:left="3600" w:hanging="360"/>
+      </w:pPr>
+      <w:rPr>
+        <w:rFonts w:ascii="Wingdings" w:hAnsi="Wingdings" w:hint="default"/>
+        <w:sz w:val="20"/>
+      </w:rPr>
+    </w:lvl>
+    <w:lvl w:ilvl="5" w:tentative="1">
+      <w:start w:val="1"/>
+      <w:numFmt w:val="bullet"/>
+      <w:lvlText w:val=""/>
+      <w:lvlJc w:val="left"/>
+      <w:pPr>
+        <w:tabs>
+          <w:tab w:val="num" w:pos="4320"/>
+        </w:tabs>
+        <w:ind w:left="4320" w:hanging="360"/>
+      </w:pPr>
+      <w:rPr>
+        <w:rFonts w:ascii="Wingdings" w:hAnsi="Wingdings" w:hint="default"/>
+        <w:sz w:val="20"/>
+      </w:rPr>
+    </w:lvl>
+    <w:lvl w:ilvl="6" w:tentative="1">
+      <w:start w:val="1"/>
+      <w:numFmt w:val="bullet"/>
+      <w:lvlText w:val=""/>
+      <w:lvlJc w:val="left"/>
+      <w:pPr>
+        <w:tabs>
+          <w:tab w:val="num" w:pos="5040"/>
+        </w:tabs>
+        <w:ind w:left="5040" w:hanging="360"/>
+      </w:pPr>
+      <w:rPr>
+        <w:rFonts w:ascii="Wingdings" w:hAnsi="Wingdings" w:hint="default"/>
+        <w:sz w:val="20"/>
+      </w:rPr>
+    </w:lvl>
+    <w:lvl w:ilvl="7" w:tentative="1">
+      <w:start w:val="1"/>
+      <w:numFmt w:val="bullet"/>
+      <w:lvlText w:val=""/>
+      <w:lvlJc w:val="left"/>
+      <w:pPr>
+        <w:tabs>
+          <w:tab w:val="num" w:pos="5760"/>
+        </w:tabs>
+        <w:ind w:left="5760" w:hanging="360"/>
+      </w:pPr>
+      <w:rPr>
+        <w:rFonts w:ascii="Wingdings" w:hAnsi="Wingdings" w:hint="default"/>
+        <w:sz w:val="20"/>
+      </w:rPr>
+    </w:lvl>
+    <w:lvl w:ilvl="8" w:tentative="1">
+      <w:start w:val="1"/>
+      <w:numFmt w:val="bullet"/>
+      <w:lvlText w:val=""/>
+      <w:lvlJc w:val="left"/>
+      <w:pPr>
+        <w:tabs>
+          <w:tab w:val="num" w:pos="6480"/>
+        </w:tabs>
+        <w:ind w:left="6480" w:hanging="360"/>
+      </w:pPr>
+      <w:rPr>
+        <w:rFonts w:ascii="Wingdings" w:hAnsi="Wingdings" w:hint="default"/>
+        <w:sz w:val="20"/>
+      </w:rPr>
+    </w:lvl>
+  </w:abstractNum>
+  <w:abstractNum w:abstractNumId="5" w15:restartNumberingAfterBreak="0">
+    <w:nsid w:val="5E314548"/>
+    <w:multiLevelType w:val="multilevel"/>
+    <w:tmpl w:val="5E0C6896"/>
+    <w:lvl w:ilvl="0">
+      <w:start w:val="1"/>
+      <w:numFmt w:val="bullet"/>
+      <w:lvlText w:val=""/>
+      <w:lvlJc w:val="left"/>
+      <w:pPr>
+        <w:tabs>
+          <w:tab w:val="num" w:pos="720"/>
+        </w:tabs>
+        <w:ind w:left="720" w:hanging="360"/>
+      </w:pPr>
+      <w:rPr>
+        <w:rFonts w:ascii="Symbol" w:hAnsi="Symbol" w:hint="default"/>
+        <w:sz w:val="20"/>
+      </w:rPr>
+    </w:lvl>
+    <w:lvl w:ilvl="1" w:tentative="1">
+      <w:start w:val="1"/>
+      <w:numFmt w:val="bullet"/>
+      <w:lvlText w:val="o"/>
+      <w:lvlJc w:val="left"/>
+      <w:pPr>
+        <w:tabs>
+          <w:tab w:val="num" w:pos="1440"/>
+        </w:tabs>
+        <w:ind w:left="1440" w:hanging="360"/>
+      </w:pPr>
+      <w:rPr>
+        <w:rFonts w:ascii="Courier New" w:hAnsi="Courier New" w:hint="default"/>
+        <w:sz w:val="20"/>
+      </w:rPr>
+    </w:lvl>
+    <w:lvl w:ilvl="2" w:tentative="1">
+      <w:start w:val="1"/>
+      <w:numFmt w:val="bullet"/>
+      <w:lvlText w:val=""/>
+      <w:lvlJc w:val="left"/>
+      <w:pPr>
+        <w:tabs>
+          <w:tab w:val="num" w:pos="2160"/>
+        </w:tabs>
+        <w:ind w:left="2160" w:hanging="360"/>
+      </w:pPr>
+      <w:rPr>
+        <w:rFonts w:ascii="Wingdings" w:hAnsi="Wingdings" w:hint="default"/>
+        <w:sz w:val="20"/>
+      </w:rPr>
+    </w:lvl>
+    <w:lvl w:ilvl="3" w:tentative="1">
+      <w:start w:val="1"/>
+      <w:numFmt w:val="bullet"/>
+      <w:lvlText w:val=""/>
+      <w:lvlJc w:val="left"/>
+      <w:pPr>
+        <w:tabs>
+          <w:tab w:val="num" w:pos="2880"/>
+        </w:tabs>
+        <w:ind w:left="2880" w:hanging="360"/>
+      </w:pPr>
+      <w:rPr>
+        <w:rFonts w:ascii="Wingdings" w:hAnsi="Wingdings" w:hint="default"/>
+        <w:sz w:val="20"/>
+      </w:rPr>
+    </w:lvl>
+    <w:lvl w:ilvl="4" w:tentative="1">
+      <w:start w:val="1"/>
+      <w:numFmt w:val="bullet"/>
+      <w:lvlText w:val=""/>
+      <w:lvlJc w:val="left"/>
+      <w:pPr>
+        <w:tabs>
+          <w:tab w:val="num" w:pos="3600"/>
+        </w:tabs>
+        <w:ind w:left="3600" w:hanging="360"/>
+      </w:pPr>
+      <w:rPr>
+        <w:rFonts w:ascii="Wingdings" w:hAnsi="Wingdings" w:hint="default"/>
+        <w:sz w:val="20"/>
+      </w:rPr>
+    </w:lvl>
+    <w:lvl w:ilvl="5" w:tentative="1">
+      <w:start w:val="1"/>
+      <w:numFmt w:val="bullet"/>
+      <w:lvlText w:val=""/>
+      <w:lvlJc w:val="left"/>
+      <w:pPr>
+        <w:tabs>
+          <w:tab w:val="num" w:pos="4320"/>
+        </w:tabs>
+        <w:ind w:left="4320" w:hanging="360"/>
+      </w:pPr>
+      <w:rPr>
+        <w:rFonts w:ascii="Wingdings" w:hAnsi="Wingdings" w:hint="default"/>
+        <w:sz w:val="20"/>
+      </w:rPr>
+    </w:lvl>
+    <w:lvl w:ilvl="6" w:tentative="1">
+      <w:start w:val="1"/>
+      <w:numFmt w:val="bullet"/>
+      <w:lvlText w:val=""/>
+      <w:lvlJc w:val="left"/>
+      <w:pPr>
+        <w:tabs>
+          <w:tab w:val="num" w:pos="5040"/>
+        </w:tabs>
+        <w:ind w:left="5040" w:hanging="360"/>
+      </w:pPr>
+      <w:rPr>
+        <w:rFonts w:ascii="Wingdings" w:hAnsi="Wingdings" w:hint="default"/>
+        <w:sz w:val="20"/>
+      </w:rPr>
+    </w:lvl>
+    <w:lvl w:ilvl="7" w:tentative="1">
+      <w:start w:val="1"/>
+      <w:numFmt w:val="bullet"/>
+      <w:lvlText w:val=""/>
+      <w:lvlJc w:val="left"/>
+      <w:pPr>
+        <w:tabs>
+          <w:tab w:val="num" w:pos="5760"/>
+        </w:tabs>
+        <w:ind w:left="5760" w:hanging="360"/>
+      </w:pPr>
+      <w:rPr>
+        <w:rFonts w:ascii="Wingdings" w:hAnsi="Wingdings" w:hint="default"/>
+        <w:sz w:val="20"/>
+      </w:rPr>
+    </w:lvl>
+    <w:lvl w:ilvl="8" w:tentative="1">
+      <w:start w:val="1"/>
+      <w:numFmt w:val="bullet"/>
+      <w:lvlText w:val=""/>
+      <w:lvlJc w:val="left"/>
+      <w:pPr>
+        <w:tabs>
+          <w:tab w:val="num" w:pos="6480"/>
+        </w:tabs>
+        <w:ind w:left="6480" w:hanging="360"/>
+      </w:pPr>
+      <w:rPr>
+        <w:rFonts w:ascii="Wingdings" w:hAnsi="Wingdings" w:hint="default"/>
+        <w:sz w:val="20"/>
+      </w:rPr>
+    </w:lvl>
+  </w:abstractNum>
   <w:num w:numId="1">
     <w:abstractNumId w:val="0"/>
   </w:num>
@@ -9028,6 +10805,18 @@
         </w:rPr>
       </w:lvl>
     </w:lvlOverride>
+  </w:num>
+  <w:num w:numId="4">
+    <w:abstractNumId w:val="2"/>
+  </w:num>
+  <w:num w:numId="5">
+    <w:abstractNumId w:val="5"/>
+  </w:num>
+  <w:num w:numId="6">
+    <w:abstractNumId w:val="3"/>
+  </w:num>
+  <w:num w:numId="7">
+    <w:abstractNumId w:val="4"/>
   </w:num>
 </w:numbering>
 </file>
@@ -9198,7 +10987,7 @@
     <w:lsdException w:name="Table Web 2" w:semiHidden="1" w:unhideWhenUsed="1"/>
     <w:lsdException w:name="Table Web 3" w:semiHidden="1" w:unhideWhenUsed="1"/>
     <w:lsdException w:name="Balloon Text" w:semiHidden="1" w:unhideWhenUsed="1"/>
-    <w:lsdException w:name="Table Grid" w:semiHidden="1" w:uiPriority="59" w:unhideWhenUsed="1"/>
+    <w:lsdException w:name="Table Grid" w:uiPriority="59"/>
     <w:lsdException w:name="Table Theme" w:semiHidden="1" w:unhideWhenUsed="1"/>
     <w:lsdException w:name="Placeholder Text" w:semiHidden="1"/>
     <w:lsdException w:name="No Spacing" w:uiPriority="1" w:qFormat="1"/>
@@ -9960,6 +11749,17 @@
       <w:sz w:val="22"/>
     </w:rPr>
   </w:style>
+  <w:style w:type="paragraph" w:styleId="ListParagraph">
+    <w:name w:val="List Paragraph"/>
+    <w:basedOn w:val="Normal"/>
+    <w:uiPriority w:val="34"/>
+    <w:qFormat/>
+    <w:rsid w:val="004E2A83"/>
+    <w:pPr>
+      <w:ind w:left="720"/>
+      <w:contextualSpacing/>
+    </w:pPr>
+  </w:style>
 </w:styles>
 </file>
 
@@ -10251,7 +12051,7 @@
 </file>
 
 <file path=customXml/itemProps1.xml><?xml version="1.0" encoding="utf-8"?>
-<ds:datastoreItem xmlns:ds="http://schemas.openxmlformats.org/officeDocument/2006/customXml" ds:itemID="{07D0F6D9-0E47-436A-875D-608A0C057478}">
+<ds:datastoreItem xmlns:ds="http://schemas.openxmlformats.org/officeDocument/2006/customXml" ds:itemID="{D97F48CD-49FD-48D3-B611-E9323BC1F2C4}">
   <ds:schemaRefs>
     <ds:schemaRef ds:uri="http://schemas.openxmlformats.org/officeDocument/2006/bibliography"/>
   </ds:schemaRefs>

</xml_diff>

<commit_message>
#176 Renamed design banking database. Updated documentation.
</commit_message>
<xml_diff>
--- a/Documentation/Manual.docx
+++ b/Documentation/Manual.docx
@@ -4760,16 +4760,7 @@
       <w:bookmarkStart w:id="40" w:name="_Toc532823689"/>
       <w:r>
         <w:lastRenderedPageBreak/>
-        <w:t>4.1.2</w:t>
-      </w:r>
-      <w:r>
-        <w:t>.2</w:t>
-      </w:r>
-      <w:r>
-        <w:t xml:space="preserve"> </w:t>
-      </w:r>
-      <w:r>
-        <w:t>Collection Option</w:t>
+        <w:t>4.1.2.2 Collection Option</w:t>
       </w:r>
       <w:bookmarkEnd w:id="40"/>
     </w:p>
@@ -4933,16 +4924,7 @@
       <w:bookmarkStart w:id="41" w:name="_Toc532823690"/>
       <w:r>
         <w:lastRenderedPageBreak/>
-        <w:t>4.1.2</w:t>
-      </w:r>
-      <w:r>
-        <w:t>.3</w:t>
-      </w:r>
-      <w:r>
-        <w:t xml:space="preserve"> </w:t>
-      </w:r>
-      <w:r>
-        <w:t>Source Type</w:t>
+        <w:t>4.1.2.3 Source Type</w:t>
       </w:r>
       <w:bookmarkEnd w:id="41"/>
     </w:p>
@@ -5155,10 +5137,10 @@
           <w:noProof/>
         </w:rPr>
         <w:drawing>
-          <wp:inline distT="0" distB="0" distL="0" distR="0" wp14:anchorId="20E9FAD7" wp14:editId="49FFC178">
-            <wp:extent cx="5943600" cy="673100"/>
-            <wp:effectExtent l="0" t="0" r="0" b="0"/>
-            <wp:docPr id="22" name="Picture 22"/>
+          <wp:inline distT="0" distB="0" distL="0" distR="0" wp14:anchorId="33CC9AF7" wp14:editId="4EF58C75">
+            <wp:extent cx="5943600" cy="1058545"/>
+            <wp:effectExtent l="0" t="0" r="0" b="8255"/>
+            <wp:docPr id="5" name="Picture 5"/>
             <wp:cNvGraphicFramePr>
               <a:graphicFrameLocks xmlns:a="http://schemas.openxmlformats.org/drawingml/2006/main" noChangeAspect="1"/>
             </wp:cNvGraphicFramePr>
@@ -5178,7 +5160,7 @@
                   <pic:spPr>
                     <a:xfrm>
                       <a:off x="0" y="0"/>
-                      <a:ext cx="5943600" cy="673100"/>
+                      <a:ext cx="5943600" cy="1058545"/>
                     </a:xfrm>
                     <a:prstGeom prst="rect">
                       <a:avLst/>
@@ -5194,11 +5176,88 @@
     <w:p/>
     <w:p>
       <w:r>
-        <w:t>You will now have a design database called Banking.</w:t>
-      </w:r>
-    </w:p>
-    <w:p>
-      <w:pPr>
+        <w:t xml:space="preserve">You will now have a design database called </w:t>
+      </w:r>
+      <w:proofErr w:type="spellStart"/>
+      <w:r>
+        <w:t>Banking</w:t>
+      </w:r>
+      <w:r>
+        <w:t>Design</w:t>
+      </w:r>
+      <w:proofErr w:type="spellEnd"/>
+      <w:r>
+        <w:t xml:space="preserve">. There is no data in the table’s as this database is used for design. The applications will create their own databases with migrations. New tables or field changes can be made here and will later be used to update the data layer. </w:t>
+      </w:r>
+    </w:p>
+    <w:p/>
+    <w:p>
+      <w:r>
+        <w:t xml:space="preserve">An important thing to remember is that although we are using a database to generate our </w:t>
+      </w:r>
+      <w:proofErr w:type="spellStart"/>
+      <w:r>
+        <w:t>datalayer</w:t>
+      </w:r>
+      <w:proofErr w:type="spellEnd"/>
+      <w:r>
+        <w:t xml:space="preserve">, the data layer generated will generate code first </w:t>
+      </w:r>
+      <w:proofErr w:type="spellStart"/>
+      <w:r>
+        <w:t>ef</w:t>
+      </w:r>
+      <w:proofErr w:type="spellEnd"/>
+      <w:r>
+        <w:t xml:space="preserve"> / </w:t>
+      </w:r>
+      <w:proofErr w:type="spellStart"/>
+      <w:r>
+        <w:t>efcore</w:t>
+      </w:r>
+      <w:proofErr w:type="spellEnd"/>
+      <w:r>
+        <w:t xml:space="preserve"> / </w:t>
+      </w:r>
+      <w:proofErr w:type="spellStart"/>
+      <w:r>
+        <w:t>nHibernate</w:t>
+      </w:r>
+      <w:proofErr w:type="spellEnd"/>
+      <w:r>
+        <w:t xml:space="preserve"> implementation. The main reason we went this route is </w:t>
+      </w:r>
+      <w:proofErr w:type="spellStart"/>
+      <w:proofErr w:type="gramStart"/>
+      <w:r>
+        <w:t>two fold</w:t>
+      </w:r>
+      <w:proofErr w:type="spellEnd"/>
+      <w:proofErr w:type="gramEnd"/>
+      <w:r>
+        <w:t>:</w:t>
+      </w:r>
+    </w:p>
+    <w:p/>
+    <w:p>
+      <w:pPr>
+        <w:pStyle w:val="ListParagraph"/>
+        <w:numPr>
+          <w:ilvl w:val="0"/>
+          <w:numId w:val="13"/>
+        </w:numPr>
+      </w:pPr>
+      <w:r>
+        <w:t>It’s easy to import a current database</w:t>
+      </w:r>
+    </w:p>
+    <w:p>
+      <w:pPr>
+        <w:pStyle w:val="ListParagraph"/>
+        <w:numPr>
+          <w:ilvl w:val="0"/>
+          <w:numId w:val="13"/>
+        </w:numPr>
         <w:overflowPunct/>
         <w:autoSpaceDE/>
         <w:autoSpaceDN/>
@@ -5206,7 +5265,7 @@
         <w:textAlignment w:val="auto"/>
       </w:pPr>
       <w:r>
-        <w:br w:type="page"/>
+        <w:t>There are lots of tools available to generate table structures.</w:t>
       </w:r>
     </w:p>
     <w:p/>
@@ -5368,8 +5427,19 @@
       </w:r>
       <w:proofErr w:type="gramEnd"/>
       <w:r>
-        <w:t xml:space="preserve"> be added to the context. This is done by opening the mange domains form. Selecting contexts and adding the models to the context there.</w:t>
-      </w:r>
+        <w:t xml:space="preserve"> be added to the context. This is done by opening the man</w:t>
+      </w:r>
+      <w:r>
+        <w:t>a</w:t>
+      </w:r>
+      <w:r>
+        <w:t>ge domains form. Selecting contexts and adding the models to the context there.</w:t>
+      </w:r>
+      <w:r>
+        <w:t xml:space="preserve"> This will be covered in more details later.</w:t>
+      </w:r>
+      <w:bookmarkStart w:id="42" w:name="_GoBack"/>
+      <w:bookmarkEnd w:id="42"/>
     </w:p>
     <w:p>
       <w:pPr>
@@ -5808,17 +5878,11 @@
       <w:pPr>
         <w:pStyle w:val="Heading4"/>
       </w:pPr>
-      <w:bookmarkStart w:id="42" w:name="_Toc229551836"/>
       <w:bookmarkStart w:id="43" w:name="_Toc532819148"/>
       <w:bookmarkStart w:id="44" w:name="_Toc532823691"/>
-      <w:r>
-        <w:t>4.1.2</w:t>
-      </w:r>
-      <w:r>
-        <w:t>.4</w:t>
-      </w:r>
-      <w:r>
-        <w:t xml:space="preserve"> </w:t>
+      <w:bookmarkStart w:id="45" w:name="_Toc229551836"/>
+      <w:r>
+        <w:t xml:space="preserve">4.1.2.4 </w:t>
       </w:r>
       <w:bookmarkEnd w:id="43"/>
       <w:r>
@@ -6065,7 +6129,7 @@
       <w:pPr>
         <w:pStyle w:val="Heading4"/>
       </w:pPr>
-      <w:bookmarkStart w:id="45" w:name="_Toc532823692"/>
+      <w:bookmarkStart w:id="46" w:name="_Toc532823692"/>
       <w:r>
         <w:lastRenderedPageBreak/>
         <w:t>4.1.2.</w:t>
@@ -6079,7 +6143,7 @@
       <w:r>
         <w:t>Drivers</w:t>
       </w:r>
-      <w:bookmarkEnd w:id="45"/>
+      <w:bookmarkEnd w:id="46"/>
     </w:p>
     <w:p/>
     <w:p>
@@ -6207,7 +6271,7 @@
       </w:r>
     </w:p>
     <w:p/>
-    <w:bookmarkEnd w:id="42"/>
+    <w:bookmarkEnd w:id="45"/>
     <w:p>
       <w:pPr>
         <w:jc w:val="both"/>
@@ -6379,12 +6443,12 @@
         <w:pStyle w:val="Heading1"/>
         <w:jc w:val="both"/>
       </w:pPr>
-      <w:bookmarkStart w:id="46" w:name="_Toc532823693"/>
+      <w:bookmarkStart w:id="47" w:name="_Toc532823693"/>
       <w:r>
         <w:lastRenderedPageBreak/>
         <w:t>Domain Driven</w:t>
       </w:r>
-      <w:bookmarkEnd w:id="46"/>
+      <w:bookmarkEnd w:id="47"/>
     </w:p>
     <w:p/>
     <w:p>
@@ -6392,17 +6456,15 @@
         <w:pStyle w:val="Heading2"/>
         <w:jc w:val="both"/>
       </w:pPr>
-      <w:bookmarkStart w:id="47" w:name="_Toc532823694"/>
+      <w:bookmarkStart w:id="48" w:name="_Toc532823694"/>
       <w:r>
         <w:t>5.1</w:t>
       </w:r>
       <w:r>
         <w:tab/>
-      </w:r>
-      <w:r>
         <w:t>Overview</w:t>
       </w:r>
-      <w:bookmarkEnd w:id="47"/>
+      <w:bookmarkEnd w:id="48"/>
     </w:p>
     <w:p/>
     <w:p>
@@ -6516,10 +6578,7 @@
         <w:t>changing any of your other code.</w:t>
       </w:r>
     </w:p>
-    <w:p>
-      <w:bookmarkStart w:id="48" w:name="_GoBack"/>
-      <w:bookmarkEnd w:id="48"/>
-    </w:p>
+    <w:p/>
     <w:sectPr>
       <w:footerReference w:type="default" r:id="rId57"/>
       <w:pgSz w:w="12240" w:h="15840"/>
@@ -8157,6 +8216,119 @@
     </w:lvl>
   </w:abstractNum>
   <w:abstractNum w:abstractNumId="6" w15:restartNumberingAfterBreak="0">
+    <w:nsid w:val="332C575E"/>
+    <w:multiLevelType w:val="hybridMultilevel"/>
+    <w:tmpl w:val="DBBA1F5E"/>
+    <w:lvl w:ilvl="0" w:tplc="04090001">
+      <w:start w:val="1"/>
+      <w:numFmt w:val="bullet"/>
+      <w:lvlText w:val=""/>
+      <w:lvlJc w:val="left"/>
+      <w:pPr>
+        <w:ind w:left="720" w:hanging="360"/>
+      </w:pPr>
+      <w:rPr>
+        <w:rFonts w:ascii="Symbol" w:hAnsi="Symbol" w:hint="default"/>
+      </w:rPr>
+    </w:lvl>
+    <w:lvl w:ilvl="1" w:tplc="04090003" w:tentative="1">
+      <w:start w:val="1"/>
+      <w:numFmt w:val="bullet"/>
+      <w:lvlText w:val="o"/>
+      <w:lvlJc w:val="left"/>
+      <w:pPr>
+        <w:ind w:left="1440" w:hanging="360"/>
+      </w:pPr>
+      <w:rPr>
+        <w:rFonts w:ascii="Courier New" w:hAnsi="Courier New" w:cs="Courier New" w:hint="default"/>
+      </w:rPr>
+    </w:lvl>
+    <w:lvl w:ilvl="2" w:tplc="04090005" w:tentative="1">
+      <w:start w:val="1"/>
+      <w:numFmt w:val="bullet"/>
+      <w:lvlText w:val=""/>
+      <w:lvlJc w:val="left"/>
+      <w:pPr>
+        <w:ind w:left="2160" w:hanging="360"/>
+      </w:pPr>
+      <w:rPr>
+        <w:rFonts w:ascii="Wingdings" w:hAnsi="Wingdings" w:hint="default"/>
+      </w:rPr>
+    </w:lvl>
+    <w:lvl w:ilvl="3" w:tplc="04090001" w:tentative="1">
+      <w:start w:val="1"/>
+      <w:numFmt w:val="bullet"/>
+      <w:lvlText w:val=""/>
+      <w:lvlJc w:val="left"/>
+      <w:pPr>
+        <w:ind w:left="2880" w:hanging="360"/>
+      </w:pPr>
+      <w:rPr>
+        <w:rFonts w:ascii="Symbol" w:hAnsi="Symbol" w:hint="default"/>
+      </w:rPr>
+    </w:lvl>
+    <w:lvl w:ilvl="4" w:tplc="04090003" w:tentative="1">
+      <w:start w:val="1"/>
+      <w:numFmt w:val="bullet"/>
+      <w:lvlText w:val="o"/>
+      <w:lvlJc w:val="left"/>
+      <w:pPr>
+        <w:ind w:left="3600" w:hanging="360"/>
+      </w:pPr>
+      <w:rPr>
+        <w:rFonts w:ascii="Courier New" w:hAnsi="Courier New" w:cs="Courier New" w:hint="default"/>
+      </w:rPr>
+    </w:lvl>
+    <w:lvl w:ilvl="5" w:tplc="04090005" w:tentative="1">
+      <w:start w:val="1"/>
+      <w:numFmt w:val="bullet"/>
+      <w:lvlText w:val=""/>
+      <w:lvlJc w:val="left"/>
+      <w:pPr>
+        <w:ind w:left="4320" w:hanging="360"/>
+      </w:pPr>
+      <w:rPr>
+        <w:rFonts w:ascii="Wingdings" w:hAnsi="Wingdings" w:hint="default"/>
+      </w:rPr>
+    </w:lvl>
+    <w:lvl w:ilvl="6" w:tplc="04090001" w:tentative="1">
+      <w:start w:val="1"/>
+      <w:numFmt w:val="bullet"/>
+      <w:lvlText w:val=""/>
+      <w:lvlJc w:val="left"/>
+      <w:pPr>
+        <w:ind w:left="5040" w:hanging="360"/>
+      </w:pPr>
+      <w:rPr>
+        <w:rFonts w:ascii="Symbol" w:hAnsi="Symbol" w:hint="default"/>
+      </w:rPr>
+    </w:lvl>
+    <w:lvl w:ilvl="7" w:tplc="04090003" w:tentative="1">
+      <w:start w:val="1"/>
+      <w:numFmt w:val="bullet"/>
+      <w:lvlText w:val="o"/>
+      <w:lvlJc w:val="left"/>
+      <w:pPr>
+        <w:ind w:left="5760" w:hanging="360"/>
+      </w:pPr>
+      <w:rPr>
+        <w:rFonts w:ascii="Courier New" w:hAnsi="Courier New" w:cs="Courier New" w:hint="default"/>
+      </w:rPr>
+    </w:lvl>
+    <w:lvl w:ilvl="8" w:tplc="04090005" w:tentative="1">
+      <w:start w:val="1"/>
+      <w:numFmt w:val="bullet"/>
+      <w:lvlText w:val=""/>
+      <w:lvlJc w:val="left"/>
+      <w:pPr>
+        <w:ind w:left="6480" w:hanging="360"/>
+      </w:pPr>
+      <w:rPr>
+        <w:rFonts w:ascii="Wingdings" w:hAnsi="Wingdings" w:hint="default"/>
+      </w:rPr>
+    </w:lvl>
+  </w:abstractNum>
+  <w:abstractNum w:abstractNumId="7" w15:restartNumberingAfterBreak="0">
     <w:nsid w:val="3B1E2B68"/>
     <w:multiLevelType w:val="multilevel"/>
     <w:tmpl w:val="CE96074A"/>
@@ -8305,7 +8477,7 @@
       </w:rPr>
     </w:lvl>
   </w:abstractNum>
-  <w:abstractNum w:abstractNumId="7" w15:restartNumberingAfterBreak="0">
+  <w:abstractNum w:abstractNumId="8" w15:restartNumberingAfterBreak="0">
     <w:nsid w:val="3D315098"/>
     <w:multiLevelType w:val="multilevel"/>
     <w:tmpl w:val="1B921E9C"/>
@@ -8454,7 +8626,7 @@
       </w:rPr>
     </w:lvl>
   </w:abstractNum>
-  <w:abstractNum w:abstractNumId="8" w15:restartNumberingAfterBreak="0">
+  <w:abstractNum w:abstractNumId="9" w15:restartNumberingAfterBreak="0">
     <w:nsid w:val="4F233ABC"/>
     <w:multiLevelType w:val="multilevel"/>
     <w:tmpl w:val="E730990C"/>
@@ -8603,7 +8775,7 @@
       </w:rPr>
     </w:lvl>
   </w:abstractNum>
-  <w:abstractNum w:abstractNumId="9" w15:restartNumberingAfterBreak="0">
+  <w:abstractNum w:abstractNumId="10" w15:restartNumberingAfterBreak="0">
     <w:nsid w:val="572D2A28"/>
     <w:multiLevelType w:val="multilevel"/>
     <w:tmpl w:val="D9E85A22"/>
@@ -8752,7 +8924,7 @@
       </w:rPr>
     </w:lvl>
   </w:abstractNum>
-  <w:abstractNum w:abstractNumId="10" w15:restartNumberingAfterBreak="0">
+  <w:abstractNum w:abstractNumId="11" w15:restartNumberingAfterBreak="0">
     <w:nsid w:val="5E314548"/>
     <w:multiLevelType w:val="multilevel"/>
     <w:tmpl w:val="5E0C6896"/>
@@ -8945,19 +9117,19 @@
     <w:abstractNumId w:val="4"/>
   </w:num>
   <w:num w:numId="5">
+    <w:abstractNumId w:val="11"/>
+  </w:num>
+  <w:num w:numId="6">
+    <w:abstractNumId w:val="7"/>
+  </w:num>
+  <w:num w:numId="7">
     <w:abstractNumId w:val="10"/>
   </w:num>
-  <w:num w:numId="6">
-    <w:abstractNumId w:val="6"/>
-  </w:num>
-  <w:num w:numId="7">
+  <w:num w:numId="8">
     <w:abstractNumId w:val="9"/>
   </w:num>
-  <w:num w:numId="8">
+  <w:num w:numId="9">
     <w:abstractNumId w:val="8"/>
-  </w:num>
-  <w:num w:numId="9">
-    <w:abstractNumId w:val="7"/>
   </w:num>
   <w:num w:numId="10">
     <w:abstractNumId w:val="2"/>
@@ -8967,6 +9139,9 @@
   </w:num>
   <w:num w:numId="12">
     <w:abstractNumId w:val="5"/>
+  </w:num>
+  <w:num w:numId="13">
+    <w:abstractNumId w:val="6"/>
   </w:num>
 </w:numbering>
 </file>
@@ -9563,6 +9738,7 @@
   <w:style w:type="character" w:default="1" w:styleId="DefaultParagraphFont">
     <w:name w:val="Default Paragraph Font"/>
     <w:uiPriority w:val="1"/>
+    <w:semiHidden/>
     <w:unhideWhenUsed/>
   </w:style>
   <w:style w:type="table" w:default="1" w:styleId="TableNormal">
@@ -10212,7 +10388,7 @@
 </file>
 
 <file path=customXml/itemProps1.xml><?xml version="1.0" encoding="utf-8"?>
-<ds:datastoreItem xmlns:ds="http://schemas.openxmlformats.org/officeDocument/2006/customXml" ds:itemID="{C5D0A29B-560D-44DC-B3A6-1C14BD7DCB95}">
+<ds:datastoreItem xmlns:ds="http://schemas.openxmlformats.org/officeDocument/2006/customXml" ds:itemID="{CF6D05CA-FA75-4338-A323-7ED09DC15A1C}">
   <ds:schemaRefs>
     <ds:schemaRef ds:uri="http://schemas.openxmlformats.org/officeDocument/2006/bibliography"/>
   </ds:schemaRefs>

</xml_diff>